<commit_message>
Update EECE72545 Functional Requirements.docx
</commit_message>
<xml_diff>
--- a/EmbeddedControlSystem_Hengeveld4331/EECE72545 Functional Requirements.docx
+++ b/EmbeddedControlSystem_Hengeveld4331/EECE72545 Functional Requirements.docx
@@ -650,7 +650,6 @@
               <w:rPr>
                 <w:b/>
                 <w:sz w:val="28"/>
-                <w:highlight w:val="red"/>
               </w:rPr>
               <w:t>Effective Date</w:t>
             </w:r>
@@ -711,6 +710,18 @@
                 <w:highlight w:val="red"/>
               </w:rPr>
             </w:pPr>
+            <w:r>
+              <w:rPr>
+                <w:sz w:val="28"/>
+              </w:rPr>
+              <w:t>Jan</w:t>
+            </w:r>
+            <w:r>
+              <w:rPr>
+                <w:sz w:val="28"/>
+              </w:rPr>
+              <w:t xml:space="preserve"> 18, 2019</w:t>
+            </w:r>
           </w:p>
         </w:tc>
       </w:tr>
@@ -765,9 +776,14 @@
               <w:jc w:val="center"/>
               <w:rPr>
                 <w:sz w:val="28"/>
-                <w:highlight w:val="red"/>
-              </w:rPr>
-            </w:pPr>
+              </w:rPr>
+            </w:pPr>
+            <w:r>
+              <w:rPr>
+                <w:sz w:val="28"/>
+              </w:rPr>
+              <w:t>Feb 15, 2019</w:t>
+            </w:r>
           </w:p>
         </w:tc>
       </w:tr>
@@ -804,6 +820,12 @@
                 <w:sz w:val="28"/>
               </w:rPr>
             </w:pPr>
+            <w:r>
+              <w:rPr>
+                <w:sz w:val="28"/>
+              </w:rPr>
+              <w:t>PCB Layout Completion Update</w:t>
+            </w:r>
           </w:p>
         </w:tc>
         <w:tc>
@@ -816,9 +838,16 @@
               <w:jc w:val="center"/>
               <w:rPr>
                 <w:sz w:val="28"/>
-                <w:highlight w:val="red"/>
-              </w:rPr>
-            </w:pPr>
+              </w:rPr>
+            </w:pPr>
+            <w:r>
+              <w:rPr>
+                <w:sz w:val="28"/>
+              </w:rPr>
+              <w:t>Mar 8, 2019</w:t>
+            </w:r>
+            <w:bookmarkStart w:id="0" w:name="_GoBack"/>
+            <w:bookmarkEnd w:id="0"/>
           </w:p>
         </w:tc>
       </w:tr>
@@ -980,9 +1009,6 @@
         <w:pStyle w:val="HeaderInverted"/>
       </w:pPr>
       <w:r>
-        <w:rPr>
-          <w:highlight w:val="red"/>
-        </w:rPr>
         <w:lastRenderedPageBreak/>
         <w:t>TABLE OF CONTENTS</w:t>
       </w:r>
@@ -1027,16 +1053,8 @@
               <w:rPr>
                 <w:sz w:val="28"/>
               </w:rPr>
-              <w:t xml:space="preserve">STM32F303RE </w:t>
-            </w:r>
-            <w:proofErr w:type="spellStart"/>
-            <w:r>
-              <w:rPr>
-                <w:sz w:val="28"/>
-              </w:rPr>
-              <w:t>Nucleo</w:t>
-            </w:r>
-            <w:proofErr w:type="spellEnd"/>
+              <w:t>Document Scope</w:t>
+            </w:r>
           </w:p>
         </w:tc>
         <w:tc>
@@ -1060,7 +1078,7 @@
                 <w:b w:val="0"/>
                 <w:sz w:val="28"/>
               </w:rPr>
-              <w:t>2</w:t>
+              <w:t>3</w:t>
             </w:r>
           </w:p>
         </w:tc>
@@ -1084,7 +1102,7 @@
               <w:rPr>
                 <w:sz w:val="28"/>
               </w:rPr>
-              <w:t>Serial</w:t>
+              <w:t>Cost Targets</w:t>
             </w:r>
           </w:p>
         </w:tc>
@@ -1104,7 +1122,7 @@
               <w:rPr>
                 <w:sz w:val="28"/>
               </w:rPr>
-              <w:t>2</w:t>
+              <w:t>3</w:t>
             </w:r>
           </w:p>
         </w:tc>
@@ -1121,14 +1139,12 @@
                 <w:sz w:val="28"/>
               </w:rPr>
             </w:pPr>
-            <w:proofErr w:type="spellStart"/>
             <w:r>
               <w:rPr>
                 <w:sz w:val="28"/>
               </w:rPr>
-              <w:t>CANbus</w:t>
-            </w:r>
-            <w:proofErr w:type="spellEnd"/>
+              <w:t>Configuration Options</w:t>
+            </w:r>
           </w:p>
         </w:tc>
         <w:tc>
@@ -1171,7 +1187,7 @@
               <w:rPr>
                 <w:sz w:val="28"/>
               </w:rPr>
-              <w:t>DC Motor Driver</w:t>
+              <w:t>Hardware Description</w:t>
             </w:r>
           </w:p>
         </w:tc>
@@ -1213,8 +1229,16 @@
               <w:rPr>
                 <w:sz w:val="28"/>
               </w:rPr>
-              <w:t>Inverting Schmitt Trigger</w:t>
-            </w:r>
+              <w:t xml:space="preserve">STM32F303RE </w:t>
+            </w:r>
+            <w:proofErr w:type="spellStart"/>
+            <w:r>
+              <w:rPr>
+                <w:sz w:val="28"/>
+              </w:rPr>
+              <w:t>Nucleo</w:t>
+            </w:r>
+            <w:proofErr w:type="spellEnd"/>
           </w:p>
         </w:tc>
         <w:tc>
@@ -1233,7 +1257,7 @@
               <w:rPr>
                 <w:sz w:val="28"/>
               </w:rPr>
-              <w:t>5</w:t>
+              <w:t>4</w:t>
             </w:r>
           </w:p>
         </w:tc>
@@ -1249,6 +1273,7 @@
           </w:tcPr>
           <w:p>
             <w:pPr>
+              <w:ind w:left="720"/>
               <w:rPr>
                 <w:sz w:val="28"/>
               </w:rPr>
@@ -1257,7 +1282,7 @@
               <w:rPr>
                 <w:sz w:val="28"/>
               </w:rPr>
-              <w:t>Stepper Motor Driver</w:t>
+              <w:t>Pin Table</w:t>
             </w:r>
           </w:p>
         </w:tc>
@@ -1277,7 +1302,7 @@
               <w:rPr>
                 <w:sz w:val="28"/>
               </w:rPr>
-              <w:t>6</w:t>
+              <w:t>5</w:t>
             </w:r>
           </w:p>
         </w:tc>
@@ -1290,6 +1315,7 @@
           </w:tcPr>
           <w:p>
             <w:pPr>
+              <w:ind w:left="720"/>
               <w:rPr>
                 <w:sz w:val="28"/>
               </w:rPr>
@@ -1298,7 +1324,7 @@
               <w:rPr>
                 <w:sz w:val="28"/>
               </w:rPr>
-              <w:t>LCD</w:t>
+              <w:t>Serial</w:t>
             </w:r>
           </w:p>
         </w:tc>
@@ -1334,16 +1360,19 @@
           </w:tcPr>
           <w:p>
             <w:pPr>
+              <w:ind w:left="720"/>
               <w:rPr>
                 <w:sz w:val="28"/>
               </w:rPr>
             </w:pPr>
+            <w:proofErr w:type="spellStart"/>
             <w:r>
               <w:rPr>
                 <w:sz w:val="28"/>
               </w:rPr>
-              <w:t>IO Expander</w:t>
-            </w:r>
+              <w:t>CANbus</w:t>
+            </w:r>
+            <w:proofErr w:type="spellEnd"/>
           </w:p>
         </w:tc>
         <w:tc>
@@ -1375,6 +1404,7 @@
           </w:tcPr>
           <w:p>
             <w:pPr>
+              <w:ind w:left="720"/>
               <w:rPr>
                 <w:sz w:val="28"/>
               </w:rPr>
@@ -1383,7 +1413,7 @@
               <w:rPr>
                 <w:sz w:val="28"/>
               </w:rPr>
-              <w:t>Power</w:t>
+              <w:t>DC Motor Driver</w:t>
             </w:r>
           </w:p>
         </w:tc>
@@ -1419,7 +1449,7 @@
           </w:tcPr>
           <w:p>
             <w:pPr>
-              <w:ind w:left="720"/>
+              <w:ind w:left="1440"/>
               <w:rPr>
                 <w:sz w:val="28"/>
               </w:rPr>
@@ -1428,7 +1458,7 @@
               <w:rPr>
                 <w:sz w:val="28"/>
               </w:rPr>
-              <w:t>5V Switching Regulator</w:t>
+              <w:t>Inverting Schmitt Trigger</w:t>
             </w:r>
           </w:p>
         </w:tc>
@@ -1448,7 +1478,7 @@
               <w:rPr>
                 <w:sz w:val="28"/>
               </w:rPr>
-              <w:t>10</w:t>
+              <w:t>11</w:t>
             </w:r>
           </w:p>
         </w:tc>
@@ -1470,7 +1500,7 @@
               <w:rPr>
                 <w:sz w:val="28"/>
               </w:rPr>
-              <w:t>3V3 Linear Regulator</w:t>
+              <w:t>Camera Module</w:t>
             </w:r>
           </w:p>
         </w:tc>
@@ -1515,7 +1545,7 @@
               <w:rPr>
                 <w:sz w:val="28"/>
               </w:rPr>
-              <w:t>Power Monitor</w:t>
+              <w:t>Servo</w:t>
             </w:r>
           </w:p>
         </w:tc>
@@ -1535,7 +1565,622 @@
               <w:rPr>
                 <w:sz w:val="28"/>
               </w:rPr>
+              <w:t>13</w:t>
+            </w:r>
+          </w:p>
+        </w:tc>
+      </w:tr>
+      <w:tr>
+        <w:tc>
+          <w:tcPr>
+            <w:cnfStyle w:val="001000000000" w:firstRow="0" w:lastRow="0" w:firstColumn="1" w:lastColumn="0" w:oddVBand="0" w:evenVBand="0" w:oddHBand="0" w:evenHBand="0" w:firstRowFirstColumn="0" w:firstRowLastColumn="0" w:lastRowFirstColumn="0" w:lastRowLastColumn="0"/>
+            <w:tcW w:w="8095" w:type="dxa"/>
+          </w:tcPr>
+          <w:p>
+            <w:pPr>
+              <w:ind w:left="720"/>
+              <w:rPr>
+                <w:sz w:val="28"/>
+              </w:rPr>
+            </w:pPr>
+            <w:r>
+              <w:rPr>
+                <w:sz w:val="28"/>
+              </w:rPr>
+              <w:t>Stepper Motor Driver</w:t>
+            </w:r>
+          </w:p>
+        </w:tc>
+        <w:tc>
+          <w:tcPr>
+            <w:tcW w:w="1975" w:type="dxa"/>
+          </w:tcPr>
+          <w:p>
+            <w:pPr>
+              <w:jc w:val="right"/>
+              <w:cnfStyle w:val="000000000000" w:firstRow="0" w:lastRow="0" w:firstColumn="0" w:lastColumn="0" w:oddVBand="0" w:evenVBand="0" w:oddHBand="0" w:evenHBand="0" w:firstRowFirstColumn="0" w:firstRowLastColumn="0" w:lastRowFirstColumn="0" w:lastRowLastColumn="0"/>
+              <w:rPr>
+                <w:sz w:val="28"/>
+              </w:rPr>
+            </w:pPr>
+            <w:r>
+              <w:rPr>
+                <w:sz w:val="28"/>
+              </w:rPr>
               <w:t>14</w:t>
+            </w:r>
+          </w:p>
+        </w:tc>
+      </w:tr>
+      <w:tr>
+        <w:trPr>
+          <w:cnfStyle w:val="000000100000" w:firstRow="0" w:lastRow="0" w:firstColumn="0" w:lastColumn="0" w:oddVBand="0" w:evenVBand="0" w:oddHBand="1" w:evenHBand="0" w:firstRowFirstColumn="0" w:firstRowLastColumn="0" w:lastRowFirstColumn="0" w:lastRowLastColumn="0"/>
+        </w:trPr>
+        <w:tc>
+          <w:tcPr>
+            <w:cnfStyle w:val="001000000000" w:firstRow="0" w:lastRow="0" w:firstColumn="1" w:lastColumn="0" w:oddVBand="0" w:evenVBand="0" w:oddHBand="0" w:evenHBand="0" w:firstRowFirstColumn="0" w:firstRowLastColumn="0" w:lastRowFirstColumn="0" w:lastRowLastColumn="0"/>
+            <w:tcW w:w="8095" w:type="dxa"/>
+          </w:tcPr>
+          <w:p>
+            <w:pPr>
+              <w:ind w:left="720"/>
+              <w:rPr>
+                <w:sz w:val="28"/>
+              </w:rPr>
+            </w:pPr>
+            <w:r>
+              <w:rPr>
+                <w:sz w:val="28"/>
+              </w:rPr>
+              <w:t>LCD</w:t>
+            </w:r>
+          </w:p>
+        </w:tc>
+        <w:tc>
+          <w:tcPr>
+            <w:tcW w:w="1975" w:type="dxa"/>
+          </w:tcPr>
+          <w:p>
+            <w:pPr>
+              <w:jc w:val="right"/>
+              <w:cnfStyle w:val="000000100000" w:firstRow="0" w:lastRow="0" w:firstColumn="0" w:lastColumn="0" w:oddVBand="0" w:evenVBand="0" w:oddHBand="1" w:evenHBand="0" w:firstRowFirstColumn="0" w:firstRowLastColumn="0" w:lastRowFirstColumn="0" w:lastRowLastColumn="0"/>
+              <w:rPr>
+                <w:sz w:val="28"/>
+              </w:rPr>
+            </w:pPr>
+            <w:r>
+              <w:rPr>
+                <w:sz w:val="28"/>
+              </w:rPr>
+              <w:t>17</w:t>
+            </w:r>
+          </w:p>
+        </w:tc>
+      </w:tr>
+      <w:tr>
+        <w:tc>
+          <w:tcPr>
+            <w:cnfStyle w:val="001000000000" w:firstRow="0" w:lastRow="0" w:firstColumn="1" w:lastColumn="0" w:oddVBand="0" w:evenVBand="0" w:oddHBand="0" w:evenHBand="0" w:firstRowFirstColumn="0" w:firstRowLastColumn="0" w:lastRowFirstColumn="0" w:lastRowLastColumn="0"/>
+            <w:tcW w:w="8095" w:type="dxa"/>
+          </w:tcPr>
+          <w:p>
+            <w:pPr>
+              <w:ind w:left="720"/>
+              <w:rPr>
+                <w:sz w:val="28"/>
+              </w:rPr>
+            </w:pPr>
+            <w:r>
+              <w:rPr>
+                <w:sz w:val="28"/>
+              </w:rPr>
+              <w:t>IO Expander</w:t>
+            </w:r>
+          </w:p>
+        </w:tc>
+        <w:tc>
+          <w:tcPr>
+            <w:tcW w:w="1975" w:type="dxa"/>
+          </w:tcPr>
+          <w:p>
+            <w:pPr>
+              <w:jc w:val="right"/>
+              <w:cnfStyle w:val="000000000000" w:firstRow="0" w:lastRow="0" w:firstColumn="0" w:lastColumn="0" w:oddVBand="0" w:evenVBand="0" w:oddHBand="0" w:evenHBand="0" w:firstRowFirstColumn="0" w:firstRowLastColumn="0" w:lastRowFirstColumn="0" w:lastRowLastColumn="0"/>
+              <w:rPr>
+                <w:sz w:val="28"/>
+              </w:rPr>
+            </w:pPr>
+            <w:r>
+              <w:rPr>
+                <w:sz w:val="28"/>
+              </w:rPr>
+              <w:t>18</w:t>
+            </w:r>
+          </w:p>
+        </w:tc>
+      </w:tr>
+      <w:tr>
+        <w:trPr>
+          <w:cnfStyle w:val="000000100000" w:firstRow="0" w:lastRow="0" w:firstColumn="0" w:lastColumn="0" w:oddVBand="0" w:evenVBand="0" w:oddHBand="1" w:evenHBand="0" w:firstRowFirstColumn="0" w:firstRowLastColumn="0" w:lastRowFirstColumn="0" w:lastRowLastColumn="0"/>
+        </w:trPr>
+        <w:tc>
+          <w:tcPr>
+            <w:cnfStyle w:val="001000000000" w:firstRow="0" w:lastRow="0" w:firstColumn="1" w:lastColumn="0" w:oddVBand="0" w:evenVBand="0" w:oddHBand="0" w:evenHBand="0" w:firstRowFirstColumn="0" w:firstRowLastColumn="0" w:lastRowFirstColumn="0" w:lastRowLastColumn="0"/>
+            <w:tcW w:w="8095" w:type="dxa"/>
+          </w:tcPr>
+          <w:p>
+            <w:pPr>
+              <w:ind w:left="720"/>
+              <w:rPr>
+                <w:sz w:val="28"/>
+              </w:rPr>
+            </w:pPr>
+            <w:r>
+              <w:rPr>
+                <w:sz w:val="28"/>
+              </w:rPr>
+              <w:t>Temperature Sensors</w:t>
+            </w:r>
+          </w:p>
+        </w:tc>
+        <w:tc>
+          <w:tcPr>
+            <w:tcW w:w="1975" w:type="dxa"/>
+          </w:tcPr>
+          <w:p>
+            <w:pPr>
+              <w:jc w:val="right"/>
+              <w:cnfStyle w:val="000000100000" w:firstRow="0" w:lastRow="0" w:firstColumn="0" w:lastColumn="0" w:oddVBand="0" w:evenVBand="0" w:oddHBand="1" w:evenHBand="0" w:firstRowFirstColumn="0" w:firstRowLastColumn="0" w:lastRowFirstColumn="0" w:lastRowLastColumn="0"/>
+              <w:rPr>
+                <w:sz w:val="28"/>
+              </w:rPr>
+            </w:pPr>
+            <w:r>
+              <w:rPr>
+                <w:sz w:val="28"/>
+              </w:rPr>
+              <w:t>19</w:t>
+            </w:r>
+          </w:p>
+        </w:tc>
+      </w:tr>
+      <w:tr>
+        <w:tc>
+          <w:tcPr>
+            <w:cnfStyle w:val="001000000000" w:firstRow="0" w:lastRow="0" w:firstColumn="1" w:lastColumn="0" w:oddVBand="0" w:evenVBand="0" w:oddHBand="0" w:evenHBand="0" w:firstRowFirstColumn="0" w:firstRowLastColumn="0" w:lastRowFirstColumn="0" w:lastRowLastColumn="0"/>
+            <w:tcW w:w="8095" w:type="dxa"/>
+          </w:tcPr>
+          <w:p>
+            <w:pPr>
+              <w:ind w:left="720"/>
+              <w:rPr>
+                <w:sz w:val="28"/>
+              </w:rPr>
+            </w:pPr>
+            <w:r>
+              <w:rPr>
+                <w:sz w:val="28"/>
+              </w:rPr>
+              <w:t>Power</w:t>
+            </w:r>
+          </w:p>
+        </w:tc>
+        <w:tc>
+          <w:tcPr>
+            <w:tcW w:w="1975" w:type="dxa"/>
+          </w:tcPr>
+          <w:p>
+            <w:pPr>
+              <w:jc w:val="right"/>
+              <w:cnfStyle w:val="000000000000" w:firstRow="0" w:lastRow="0" w:firstColumn="0" w:lastColumn="0" w:oddVBand="0" w:evenVBand="0" w:oddHBand="0" w:evenHBand="0" w:firstRowFirstColumn="0" w:firstRowLastColumn="0" w:lastRowFirstColumn="0" w:lastRowLastColumn="0"/>
+              <w:rPr>
+                <w:sz w:val="28"/>
+              </w:rPr>
+            </w:pPr>
+            <w:r>
+              <w:rPr>
+                <w:sz w:val="28"/>
+              </w:rPr>
+              <w:t>2</w:t>
+            </w:r>
+            <w:r>
+              <w:rPr>
+                <w:sz w:val="28"/>
+              </w:rPr>
+              <w:t>0</w:t>
+            </w:r>
+          </w:p>
+        </w:tc>
+      </w:tr>
+      <w:tr>
+        <w:trPr>
+          <w:cnfStyle w:val="000000100000" w:firstRow="0" w:lastRow="0" w:firstColumn="0" w:lastColumn="0" w:oddVBand="0" w:evenVBand="0" w:oddHBand="1" w:evenHBand="0" w:firstRowFirstColumn="0" w:firstRowLastColumn="0" w:lastRowFirstColumn="0" w:lastRowLastColumn="0"/>
+        </w:trPr>
+        <w:tc>
+          <w:tcPr>
+            <w:cnfStyle w:val="001000000000" w:firstRow="0" w:lastRow="0" w:firstColumn="1" w:lastColumn="0" w:oddVBand="0" w:evenVBand="0" w:oddHBand="0" w:evenHBand="0" w:firstRowFirstColumn="0" w:firstRowLastColumn="0" w:lastRowFirstColumn="0" w:lastRowLastColumn="0"/>
+            <w:tcW w:w="8095" w:type="dxa"/>
+          </w:tcPr>
+          <w:p>
+            <w:pPr>
+              <w:ind w:left="1440"/>
+              <w:rPr>
+                <w:sz w:val="28"/>
+              </w:rPr>
+            </w:pPr>
+            <w:r>
+              <w:rPr>
+                <w:sz w:val="28"/>
+              </w:rPr>
+              <w:t>Power Budget</w:t>
+            </w:r>
+          </w:p>
+        </w:tc>
+        <w:tc>
+          <w:tcPr>
+            <w:tcW w:w="1975" w:type="dxa"/>
+          </w:tcPr>
+          <w:p>
+            <w:pPr>
+              <w:jc w:val="right"/>
+              <w:cnfStyle w:val="000000100000" w:firstRow="0" w:lastRow="0" w:firstColumn="0" w:lastColumn="0" w:oddVBand="0" w:evenVBand="0" w:oddHBand="1" w:evenHBand="0" w:firstRowFirstColumn="0" w:firstRowLastColumn="0" w:lastRowFirstColumn="0" w:lastRowLastColumn="0"/>
+              <w:rPr>
+                <w:sz w:val="28"/>
+              </w:rPr>
+            </w:pPr>
+            <w:r>
+              <w:rPr>
+                <w:sz w:val="28"/>
+              </w:rPr>
+              <w:t>20</w:t>
+            </w:r>
+          </w:p>
+        </w:tc>
+      </w:tr>
+      <w:tr>
+        <w:tc>
+          <w:tcPr>
+            <w:cnfStyle w:val="001000000000" w:firstRow="0" w:lastRow="0" w:firstColumn="1" w:lastColumn="0" w:oddVBand="0" w:evenVBand="0" w:oddHBand="0" w:evenHBand="0" w:firstRowFirstColumn="0" w:firstRowLastColumn="0" w:lastRowFirstColumn="0" w:lastRowLastColumn="0"/>
+            <w:tcW w:w="8095" w:type="dxa"/>
+          </w:tcPr>
+          <w:p>
+            <w:pPr>
+              <w:ind w:left="1440"/>
+              <w:rPr>
+                <w:sz w:val="28"/>
+              </w:rPr>
+            </w:pPr>
+            <w:r>
+              <w:rPr>
+                <w:sz w:val="28"/>
+              </w:rPr>
+              <w:t>5V Switching Regulator</w:t>
+            </w:r>
+          </w:p>
+        </w:tc>
+        <w:tc>
+          <w:tcPr>
+            <w:tcW w:w="1975" w:type="dxa"/>
+          </w:tcPr>
+          <w:p>
+            <w:pPr>
+              <w:jc w:val="right"/>
+              <w:cnfStyle w:val="000000000000" w:firstRow="0" w:lastRow="0" w:firstColumn="0" w:lastColumn="0" w:oddVBand="0" w:evenVBand="0" w:oddHBand="0" w:evenHBand="0" w:firstRowFirstColumn="0" w:firstRowLastColumn="0" w:lastRowFirstColumn="0" w:lastRowLastColumn="0"/>
+              <w:rPr>
+                <w:sz w:val="28"/>
+              </w:rPr>
+            </w:pPr>
+            <w:r>
+              <w:rPr>
+                <w:sz w:val="28"/>
+              </w:rPr>
+              <w:t>21</w:t>
+            </w:r>
+          </w:p>
+        </w:tc>
+      </w:tr>
+      <w:tr>
+        <w:trPr>
+          <w:cnfStyle w:val="000000100000" w:firstRow="0" w:lastRow="0" w:firstColumn="0" w:lastColumn="0" w:oddVBand="0" w:evenVBand="0" w:oddHBand="1" w:evenHBand="0" w:firstRowFirstColumn="0" w:firstRowLastColumn="0" w:lastRowFirstColumn="0" w:lastRowLastColumn="0"/>
+        </w:trPr>
+        <w:tc>
+          <w:tcPr>
+            <w:cnfStyle w:val="001000000000" w:firstRow="0" w:lastRow="0" w:firstColumn="1" w:lastColumn="0" w:oddVBand="0" w:evenVBand="0" w:oddHBand="0" w:evenHBand="0" w:firstRowFirstColumn="0" w:firstRowLastColumn="0" w:lastRowFirstColumn="0" w:lastRowLastColumn="0"/>
+            <w:tcW w:w="8095" w:type="dxa"/>
+          </w:tcPr>
+          <w:p>
+            <w:pPr>
+              <w:ind w:left="1440"/>
+              <w:rPr>
+                <w:sz w:val="28"/>
+              </w:rPr>
+            </w:pPr>
+            <w:r>
+              <w:rPr>
+                <w:sz w:val="28"/>
+              </w:rPr>
+              <w:t>3V3 Linear Regulator</w:t>
+            </w:r>
+          </w:p>
+        </w:tc>
+        <w:tc>
+          <w:tcPr>
+            <w:tcW w:w="1975" w:type="dxa"/>
+          </w:tcPr>
+          <w:p>
+            <w:pPr>
+              <w:jc w:val="right"/>
+              <w:cnfStyle w:val="000000100000" w:firstRow="0" w:lastRow="0" w:firstColumn="0" w:lastColumn="0" w:oddVBand="0" w:evenVBand="0" w:oddHBand="1" w:evenHBand="0" w:firstRowFirstColumn="0" w:firstRowLastColumn="0" w:lastRowFirstColumn="0" w:lastRowLastColumn="0"/>
+              <w:rPr>
+                <w:sz w:val="28"/>
+              </w:rPr>
+            </w:pPr>
+            <w:r>
+              <w:rPr>
+                <w:sz w:val="28"/>
+              </w:rPr>
+              <w:t>25</w:t>
+            </w:r>
+          </w:p>
+        </w:tc>
+      </w:tr>
+      <w:tr>
+        <w:tc>
+          <w:tcPr>
+            <w:cnfStyle w:val="001000000000" w:firstRow="0" w:lastRow="0" w:firstColumn="1" w:lastColumn="0" w:oddVBand="0" w:evenVBand="0" w:oddHBand="0" w:evenHBand="0" w:firstRowFirstColumn="0" w:firstRowLastColumn="0" w:lastRowFirstColumn="0" w:lastRowLastColumn="0"/>
+            <w:tcW w:w="8095" w:type="dxa"/>
+          </w:tcPr>
+          <w:p>
+            <w:pPr>
+              <w:ind w:left="1440"/>
+              <w:rPr>
+                <w:sz w:val="28"/>
+              </w:rPr>
+            </w:pPr>
+            <w:r>
+              <w:rPr>
+                <w:sz w:val="28"/>
+              </w:rPr>
+              <w:t>Power Monitor</w:t>
+            </w:r>
+          </w:p>
+        </w:tc>
+        <w:tc>
+          <w:tcPr>
+            <w:tcW w:w="1975" w:type="dxa"/>
+          </w:tcPr>
+          <w:p>
+            <w:pPr>
+              <w:jc w:val="right"/>
+              <w:cnfStyle w:val="000000000000" w:firstRow="0" w:lastRow="0" w:firstColumn="0" w:lastColumn="0" w:oddVBand="0" w:evenVBand="0" w:oddHBand="0" w:evenHBand="0" w:firstRowFirstColumn="0" w:firstRowLastColumn="0" w:lastRowFirstColumn="0" w:lastRowLastColumn="0"/>
+              <w:rPr>
+                <w:sz w:val="28"/>
+              </w:rPr>
+            </w:pPr>
+            <w:r>
+              <w:rPr>
+                <w:sz w:val="28"/>
+              </w:rPr>
+              <w:t>27</w:t>
+            </w:r>
+          </w:p>
+        </w:tc>
+      </w:tr>
+      <w:tr>
+        <w:trPr>
+          <w:cnfStyle w:val="000000100000" w:firstRow="0" w:lastRow="0" w:firstColumn="0" w:lastColumn="0" w:oddVBand="0" w:evenVBand="0" w:oddHBand="1" w:evenHBand="0" w:firstRowFirstColumn="0" w:firstRowLastColumn="0" w:lastRowFirstColumn="0" w:lastRowLastColumn="0"/>
+        </w:trPr>
+        <w:tc>
+          <w:tcPr>
+            <w:cnfStyle w:val="001000000000" w:firstRow="0" w:lastRow="0" w:firstColumn="1" w:lastColumn="0" w:oddVBand="0" w:evenVBand="0" w:oddHBand="0" w:evenHBand="0" w:firstRowFirstColumn="0" w:firstRowLastColumn="0" w:lastRowFirstColumn="0" w:lastRowLastColumn="0"/>
+            <w:tcW w:w="8095" w:type="dxa"/>
+          </w:tcPr>
+          <w:p>
+            <w:pPr>
+              <w:ind w:left="720"/>
+              <w:rPr>
+                <w:sz w:val="28"/>
+              </w:rPr>
+            </w:pPr>
+            <w:r>
+              <w:rPr>
+                <w:sz w:val="28"/>
+              </w:rPr>
+              <w:t>Extras</w:t>
+            </w:r>
+          </w:p>
+        </w:tc>
+        <w:tc>
+          <w:tcPr>
+            <w:tcW w:w="1975" w:type="dxa"/>
+          </w:tcPr>
+          <w:p>
+            <w:pPr>
+              <w:jc w:val="right"/>
+              <w:cnfStyle w:val="000000100000" w:firstRow="0" w:lastRow="0" w:firstColumn="0" w:lastColumn="0" w:oddVBand="0" w:evenVBand="0" w:oddHBand="1" w:evenHBand="0" w:firstRowFirstColumn="0" w:firstRowLastColumn="0" w:lastRowFirstColumn="0" w:lastRowLastColumn="0"/>
+              <w:rPr>
+                <w:sz w:val="28"/>
+              </w:rPr>
+            </w:pPr>
+            <w:r>
+              <w:rPr>
+                <w:sz w:val="28"/>
+              </w:rPr>
+              <w:t>28</w:t>
+            </w:r>
+          </w:p>
+        </w:tc>
+      </w:tr>
+      <w:tr>
+        <w:tc>
+          <w:tcPr>
+            <w:cnfStyle w:val="001000000000" w:firstRow="0" w:lastRow="0" w:firstColumn="1" w:lastColumn="0" w:oddVBand="0" w:evenVBand="0" w:oddHBand="0" w:evenHBand="0" w:firstRowFirstColumn="0" w:firstRowLastColumn="0" w:lastRowFirstColumn="0" w:lastRowLastColumn="0"/>
+            <w:tcW w:w="8095" w:type="dxa"/>
+          </w:tcPr>
+          <w:p>
+            <w:pPr>
+              <w:ind w:left="1440"/>
+              <w:rPr>
+                <w:sz w:val="28"/>
+              </w:rPr>
+            </w:pPr>
+            <w:r>
+              <w:rPr>
+                <w:sz w:val="28"/>
+              </w:rPr>
+              <w:t>Ultrasonic Sensors</w:t>
+            </w:r>
+          </w:p>
+        </w:tc>
+        <w:tc>
+          <w:tcPr>
+            <w:tcW w:w="1975" w:type="dxa"/>
+          </w:tcPr>
+          <w:p>
+            <w:pPr>
+              <w:jc w:val="right"/>
+              <w:cnfStyle w:val="000000000000" w:firstRow="0" w:lastRow="0" w:firstColumn="0" w:lastColumn="0" w:oddVBand="0" w:evenVBand="0" w:oddHBand="0" w:evenHBand="0" w:firstRowFirstColumn="0" w:firstRowLastColumn="0" w:lastRowFirstColumn="0" w:lastRowLastColumn="0"/>
+              <w:rPr>
+                <w:sz w:val="28"/>
+              </w:rPr>
+            </w:pPr>
+            <w:r>
+              <w:rPr>
+                <w:sz w:val="28"/>
+              </w:rPr>
+              <w:t>28</w:t>
+            </w:r>
+          </w:p>
+        </w:tc>
+      </w:tr>
+      <w:tr>
+        <w:trPr>
+          <w:cnfStyle w:val="000000100000" w:firstRow="0" w:lastRow="0" w:firstColumn="0" w:lastColumn="0" w:oddVBand="0" w:evenVBand="0" w:oddHBand="1" w:evenHBand="0" w:firstRowFirstColumn="0" w:firstRowLastColumn="0" w:lastRowFirstColumn="0" w:lastRowLastColumn="0"/>
+        </w:trPr>
+        <w:tc>
+          <w:tcPr>
+            <w:cnfStyle w:val="001000000000" w:firstRow="0" w:lastRow="0" w:firstColumn="1" w:lastColumn="0" w:oddVBand="0" w:evenVBand="0" w:oddHBand="0" w:evenHBand="0" w:firstRowFirstColumn="0" w:firstRowLastColumn="0" w:lastRowFirstColumn="0" w:lastRowLastColumn="0"/>
+            <w:tcW w:w="8095" w:type="dxa"/>
+          </w:tcPr>
+          <w:p>
+            <w:pPr>
+              <w:ind w:left="1440"/>
+              <w:rPr>
+                <w:sz w:val="28"/>
+              </w:rPr>
+            </w:pPr>
+            <w:r>
+              <w:rPr>
+                <w:sz w:val="28"/>
+              </w:rPr>
+              <w:t>Bluetooth</w:t>
+            </w:r>
+          </w:p>
+        </w:tc>
+        <w:tc>
+          <w:tcPr>
+            <w:tcW w:w="1975" w:type="dxa"/>
+          </w:tcPr>
+          <w:p>
+            <w:pPr>
+              <w:jc w:val="right"/>
+              <w:cnfStyle w:val="000000100000" w:firstRow="0" w:lastRow="0" w:firstColumn="0" w:lastColumn="0" w:oddVBand="0" w:evenVBand="0" w:oddHBand="1" w:evenHBand="0" w:firstRowFirstColumn="0" w:firstRowLastColumn="0" w:lastRowFirstColumn="0" w:lastRowLastColumn="0"/>
+              <w:rPr>
+                <w:sz w:val="28"/>
+              </w:rPr>
+            </w:pPr>
+            <w:r>
+              <w:rPr>
+                <w:sz w:val="28"/>
+              </w:rPr>
+              <w:t>28</w:t>
+            </w:r>
+          </w:p>
+        </w:tc>
+      </w:tr>
+      <w:tr>
+        <w:tc>
+          <w:tcPr>
+            <w:cnfStyle w:val="001000000000" w:firstRow="0" w:lastRow="0" w:firstColumn="1" w:lastColumn="0" w:oddVBand="0" w:evenVBand="0" w:oddHBand="0" w:evenHBand="0" w:firstRowFirstColumn="0" w:firstRowLastColumn="0" w:lastRowFirstColumn="0" w:lastRowLastColumn="0"/>
+            <w:tcW w:w="8095" w:type="dxa"/>
+          </w:tcPr>
+          <w:p>
+            <w:pPr>
+              <w:ind w:left="1440"/>
+              <w:rPr>
+                <w:sz w:val="28"/>
+              </w:rPr>
+            </w:pPr>
+            <w:r>
+              <w:rPr>
+                <w:sz w:val="28"/>
+              </w:rPr>
+              <w:t>LED Indicators</w:t>
+            </w:r>
+          </w:p>
+        </w:tc>
+        <w:tc>
+          <w:tcPr>
+            <w:tcW w:w="1975" w:type="dxa"/>
+          </w:tcPr>
+          <w:p>
+            <w:pPr>
+              <w:jc w:val="right"/>
+              <w:cnfStyle w:val="000000000000" w:firstRow="0" w:lastRow="0" w:firstColumn="0" w:lastColumn="0" w:oddVBand="0" w:evenVBand="0" w:oddHBand="0" w:evenHBand="0" w:firstRowFirstColumn="0" w:firstRowLastColumn="0" w:lastRowFirstColumn="0" w:lastRowLastColumn="0"/>
+              <w:rPr>
+                <w:sz w:val="28"/>
+              </w:rPr>
+            </w:pPr>
+            <w:r>
+              <w:rPr>
+                <w:sz w:val="28"/>
+              </w:rPr>
+              <w:t>28</w:t>
+            </w:r>
+          </w:p>
+        </w:tc>
+      </w:tr>
+      <w:tr>
+        <w:trPr>
+          <w:cnfStyle w:val="000000100000" w:firstRow="0" w:lastRow="0" w:firstColumn="0" w:lastColumn="0" w:oddVBand="0" w:evenVBand="0" w:oddHBand="1" w:evenHBand="0" w:firstRowFirstColumn="0" w:firstRowLastColumn="0" w:lastRowFirstColumn="0" w:lastRowLastColumn="0"/>
+        </w:trPr>
+        <w:tc>
+          <w:tcPr>
+            <w:cnfStyle w:val="001000000000" w:firstRow="0" w:lastRow="0" w:firstColumn="1" w:lastColumn="0" w:oddVBand="0" w:evenVBand="0" w:oddHBand="0" w:evenHBand="0" w:firstRowFirstColumn="0" w:firstRowLastColumn="0" w:lastRowFirstColumn="0" w:lastRowLastColumn="0"/>
+            <w:tcW w:w="8095" w:type="dxa"/>
+          </w:tcPr>
+          <w:p>
+            <w:pPr>
+              <w:ind w:left="720"/>
+              <w:rPr>
+                <w:sz w:val="28"/>
+              </w:rPr>
+            </w:pPr>
+            <w:r>
+              <w:rPr>
+                <w:sz w:val="28"/>
+              </w:rPr>
+              <w:t>Environmental Requirements</w:t>
+            </w:r>
+          </w:p>
+        </w:tc>
+        <w:tc>
+          <w:tcPr>
+            <w:tcW w:w="1975" w:type="dxa"/>
+          </w:tcPr>
+          <w:p>
+            <w:pPr>
+              <w:jc w:val="right"/>
+              <w:cnfStyle w:val="000000100000" w:firstRow="0" w:lastRow="0" w:firstColumn="0" w:lastColumn="0" w:oddVBand="0" w:evenVBand="0" w:oddHBand="1" w:evenHBand="0" w:firstRowFirstColumn="0" w:firstRowLastColumn="0" w:lastRowFirstColumn="0" w:lastRowLastColumn="0"/>
+              <w:rPr>
+                <w:sz w:val="28"/>
+              </w:rPr>
+            </w:pPr>
+            <w:r>
+              <w:rPr>
+                <w:sz w:val="28"/>
+              </w:rPr>
+              <w:t>29</w:t>
             </w:r>
           </w:p>
         </w:tc>
@@ -1554,7 +2199,70 @@
         <w:spacing w:after="0"/>
         <w:rPr>
           <w:b/>
-          <w:sz w:val="32"/>
+          <w:sz w:val="24"/>
+        </w:rPr>
+      </w:pPr>
+    </w:p>
+    <w:p>
+      <w:pPr>
+        <w:spacing w:after="0"/>
+        <w:rPr>
+          <w:b/>
+          <w:sz w:val="24"/>
+        </w:rPr>
+      </w:pPr>
+    </w:p>
+    <w:p>
+      <w:pPr>
+        <w:spacing w:after="0"/>
+        <w:rPr>
+          <w:b/>
+          <w:sz w:val="24"/>
+        </w:rPr>
+      </w:pPr>
+    </w:p>
+    <w:p>
+      <w:pPr>
+        <w:spacing w:after="0"/>
+        <w:rPr>
+          <w:b/>
+          <w:sz w:val="24"/>
+        </w:rPr>
+      </w:pPr>
+    </w:p>
+    <w:p>
+      <w:pPr>
+        <w:spacing w:after="0"/>
+        <w:rPr>
+          <w:b/>
+          <w:sz w:val="24"/>
+        </w:rPr>
+      </w:pPr>
+    </w:p>
+    <w:p>
+      <w:pPr>
+        <w:spacing w:after="0"/>
+        <w:rPr>
+          <w:b/>
+          <w:sz w:val="24"/>
+        </w:rPr>
+      </w:pPr>
+    </w:p>
+    <w:p>
+      <w:pPr>
+        <w:spacing w:after="0"/>
+        <w:rPr>
+          <w:b/>
+          <w:sz w:val="24"/>
+        </w:rPr>
+      </w:pPr>
+    </w:p>
+    <w:p>
+      <w:pPr>
+        <w:spacing w:after="0"/>
+        <w:rPr>
+          <w:b/>
+          <w:sz w:val="24"/>
         </w:rPr>
       </w:pPr>
     </w:p>
@@ -1563,10 +2271,48 @@
         <w:pStyle w:val="HeaderInverted"/>
       </w:pPr>
       <w:r>
-        <w:rPr>
-          <w:highlight w:val="red"/>
-        </w:rPr>
-        <w:t>Introduction</w:t>
+        <w:lastRenderedPageBreak/>
+        <w:t>Document Scope</w:t>
+      </w:r>
+    </w:p>
+    <w:p>
+      <w:pPr>
+        <w:spacing w:after="0"/>
+        <w:rPr>
+          <w:sz w:val="24"/>
+        </w:rPr>
+      </w:pPr>
+      <w:r>
+        <w:rPr>
+          <w:sz w:val="24"/>
+        </w:rPr>
+        <w:t xml:space="preserve">This project </w:t>
+      </w:r>
+      <w:r>
+        <w:rPr>
+          <w:sz w:val="24"/>
+        </w:rPr>
+        <w:t>will consist of designing and building a controller board for a robot</w:t>
+      </w:r>
+      <w:r>
+        <w:rPr>
+          <w:sz w:val="24"/>
+        </w:rPr>
+        <w:t>, to interface and control various actuators on the robot platform. The project will take about eight weeks, with 6 weeks devoted to designing schematics, and 2 weeks on PCB layout. The result will be a PCB with all components soldered, and ready to start programming.</w:t>
+      </w:r>
+    </w:p>
+    <w:p>
+      <w:pPr>
+        <w:spacing w:after="0"/>
+        <w:rPr>
+          <w:sz w:val="24"/>
+        </w:rPr>
+      </w:pPr>
+      <w:r>
+        <w:rPr>
+          <w:sz w:val="24"/>
+        </w:rPr>
+        <w:t>This document outlines all the requirements for each component on the controller board, as well as the component chosen, the pins used to interface, any configuration options, and any necessary calculations for power, temperature, current, etc.</w:t>
       </w:r>
     </w:p>
     <w:p>
@@ -1580,6 +2326,52 @@
     </w:p>
     <w:p>
       <w:pPr>
+        <w:pStyle w:val="HeaderInverted"/>
+      </w:pPr>
+      <w:r>
+        <w:t>Cost Targets</w:t>
+      </w:r>
+    </w:p>
+    <w:p>
+      <w:pPr>
+        <w:spacing w:after="0"/>
+        <w:rPr>
+          <w:sz w:val="24"/>
+        </w:rPr>
+      </w:pPr>
+      <w:r>
+        <w:rPr>
+          <w:sz w:val="24"/>
+        </w:rPr>
+        <w:t xml:space="preserve">The target cost for manufacturing of the PCB, parts, and soldering is </w:t>
+      </w:r>
+      <w:r>
+        <w:rPr>
+          <w:sz w:val="24"/>
+        </w:rPr>
+        <w:t>$200</w:t>
+      </w:r>
+      <w:r>
+        <w:rPr>
+          <w:sz w:val="24"/>
+        </w:rPr>
+        <w:t>CDN</w:t>
+      </w:r>
+      <w:r>
+        <w:rPr>
+          <w:sz w:val="24"/>
+        </w:rPr>
+        <w:t xml:space="preserve"> max.</w:t>
+      </w:r>
+      <w:r>
+        <w:rPr>
+          <w:sz w:val="24"/>
+        </w:rPr>
+        <w:t xml:space="preserve"> The cost of one PCB is $66USD.</w:t>
+      </w:r>
+    </w:p>
+    <w:p>
+      <w:pPr>
         <w:spacing w:after="0"/>
         <w:rPr>
           <w:b/>
@@ -1590,12 +2382,32 @@
     <w:p>
       <w:pPr>
         <w:pStyle w:val="HeaderInverted"/>
-      </w:pPr>
-      <w:r>
-        <w:rPr>
-          <w:highlight w:val="red"/>
-        </w:rPr>
-        <w:t>Document Scope</w:t>
+        <w:rPr>
+          <w:sz w:val="24"/>
+        </w:rPr>
+      </w:pPr>
+      <w:r>
+        <w:t>Configuration Options</w:t>
+      </w:r>
+    </w:p>
+    <w:p>
+      <w:pPr>
+        <w:spacing w:after="0"/>
+        <w:rPr>
+          <w:sz w:val="24"/>
+        </w:rPr>
+      </w:pPr>
+      <w:r>
+        <w:rPr>
+          <w:sz w:val="24"/>
+        </w:rPr>
+        <w:t>The controller board shoul</w:t>
+      </w:r>
+      <w:r>
+        <w:rPr>
+          <w:sz w:val="24"/>
+        </w:rPr>
+        <w:t>d include as many configurable options as possible to aid in debugging.</w:t>
       </w:r>
     </w:p>
     <w:p>
@@ -1618,75 +2430,218 @@
     </w:p>
     <w:p>
       <w:pPr>
+        <w:spacing w:after="0"/>
+        <w:rPr>
+          <w:b/>
+          <w:sz w:val="24"/>
+        </w:rPr>
+      </w:pPr>
+    </w:p>
+    <w:p>
+      <w:pPr>
+        <w:spacing w:after="0"/>
+        <w:rPr>
+          <w:b/>
+          <w:sz w:val="24"/>
+        </w:rPr>
+      </w:pPr>
+    </w:p>
+    <w:p>
+      <w:pPr>
+        <w:spacing w:after="0"/>
+        <w:rPr>
+          <w:b/>
+          <w:sz w:val="24"/>
+        </w:rPr>
+      </w:pPr>
+    </w:p>
+    <w:p>
+      <w:pPr>
+        <w:spacing w:after="0"/>
+        <w:rPr>
+          <w:b/>
+          <w:sz w:val="24"/>
+        </w:rPr>
+      </w:pPr>
+    </w:p>
+    <w:p>
+      <w:pPr>
+        <w:spacing w:after="0"/>
+        <w:rPr>
+          <w:b/>
+          <w:sz w:val="24"/>
+        </w:rPr>
+      </w:pPr>
+    </w:p>
+    <w:p>
+      <w:pPr>
+        <w:spacing w:after="0"/>
+        <w:rPr>
+          <w:b/>
+          <w:sz w:val="24"/>
+        </w:rPr>
+      </w:pPr>
+    </w:p>
+    <w:p>
+      <w:pPr>
+        <w:spacing w:after="0"/>
+        <w:rPr>
+          <w:b/>
+          <w:sz w:val="24"/>
+        </w:rPr>
+      </w:pPr>
+    </w:p>
+    <w:p>
+      <w:pPr>
+        <w:spacing w:after="0"/>
+        <w:rPr>
+          <w:b/>
+          <w:sz w:val="24"/>
+        </w:rPr>
+      </w:pPr>
+    </w:p>
+    <w:p>
+      <w:pPr>
+        <w:spacing w:after="0"/>
+        <w:rPr>
+          <w:b/>
+          <w:sz w:val="24"/>
+        </w:rPr>
+      </w:pPr>
+    </w:p>
+    <w:p>
+      <w:pPr>
+        <w:spacing w:after="0"/>
+        <w:rPr>
+          <w:b/>
+          <w:sz w:val="24"/>
+        </w:rPr>
+      </w:pPr>
+    </w:p>
+    <w:p>
+      <w:pPr>
+        <w:spacing w:after="0"/>
+        <w:rPr>
+          <w:b/>
+          <w:sz w:val="24"/>
+        </w:rPr>
+      </w:pPr>
+    </w:p>
+    <w:p>
+      <w:pPr>
+        <w:spacing w:after="0"/>
+        <w:rPr>
+          <w:b/>
+          <w:sz w:val="24"/>
+        </w:rPr>
+      </w:pPr>
+    </w:p>
+    <w:p>
+      <w:pPr>
+        <w:spacing w:after="0"/>
+        <w:rPr>
+          <w:b/>
+          <w:sz w:val="24"/>
+        </w:rPr>
+      </w:pPr>
+    </w:p>
+    <w:p>
+      <w:pPr>
+        <w:spacing w:after="0"/>
+        <w:rPr>
+          <w:b/>
+          <w:sz w:val="24"/>
+        </w:rPr>
+      </w:pPr>
+    </w:p>
+    <w:p>
+      <w:pPr>
+        <w:spacing w:after="0"/>
+        <w:rPr>
+          <w:b/>
+          <w:sz w:val="24"/>
+        </w:rPr>
+      </w:pPr>
+    </w:p>
+    <w:p>
+      <w:pPr>
+        <w:spacing w:after="0"/>
+        <w:rPr>
+          <w:b/>
+          <w:sz w:val="24"/>
+        </w:rPr>
+      </w:pPr>
+    </w:p>
+    <w:p>
+      <w:pPr>
+        <w:spacing w:after="0"/>
+        <w:rPr>
+          <w:b/>
+          <w:sz w:val="24"/>
+        </w:rPr>
+      </w:pPr>
+    </w:p>
+    <w:p>
+      <w:pPr>
+        <w:spacing w:after="0"/>
+        <w:rPr>
+          <w:b/>
+          <w:sz w:val="24"/>
+        </w:rPr>
+      </w:pPr>
+    </w:p>
+    <w:p>
+      <w:pPr>
+        <w:spacing w:after="0"/>
+        <w:rPr>
+          <w:b/>
+          <w:sz w:val="24"/>
+        </w:rPr>
+      </w:pPr>
+    </w:p>
+    <w:p>
+      <w:pPr>
+        <w:spacing w:after="0"/>
+        <w:rPr>
+          <w:b/>
+          <w:sz w:val="24"/>
+        </w:rPr>
+      </w:pPr>
+    </w:p>
+    <w:p>
+      <w:pPr>
+        <w:spacing w:after="0"/>
+        <w:rPr>
+          <w:b/>
+          <w:sz w:val="24"/>
+        </w:rPr>
+      </w:pPr>
+    </w:p>
+    <w:p>
+      <w:pPr>
+        <w:spacing w:after="0"/>
+        <w:rPr>
+          <w:b/>
+          <w:sz w:val="24"/>
+        </w:rPr>
+      </w:pPr>
+    </w:p>
+    <w:p>
+      <w:pPr>
         <w:pStyle w:val="HeaderInverted"/>
       </w:pPr>
       <w:r>
-        <w:rPr>
-          <w:highlight w:val="red"/>
-        </w:rPr>
-        <w:t>Cost Targets</w:t>
-      </w:r>
-    </w:p>
-    <w:p>
-      <w:pPr>
-        <w:spacing w:after="0"/>
-        <w:rPr>
-          <w:b/>
-          <w:sz w:val="24"/>
-        </w:rPr>
-      </w:pPr>
-    </w:p>
-    <w:p>
-      <w:pPr>
-        <w:spacing w:after="0"/>
-        <w:rPr>
-          <w:b/>
-          <w:sz w:val="24"/>
-        </w:rPr>
-      </w:pPr>
-    </w:p>
-    <w:p>
-      <w:pPr>
-        <w:pStyle w:val="HeaderInverted"/>
-        <w:rPr>
-          <w:sz w:val="24"/>
-        </w:rPr>
-      </w:pPr>
-      <w:r>
-        <w:rPr>
-          <w:highlight w:val="red"/>
-        </w:rPr>
-        <w:t>Configuration Options</w:t>
-      </w:r>
-    </w:p>
-    <w:p>
-      <w:pPr>
-        <w:spacing w:after="0"/>
-        <w:rPr>
-          <w:b/>
-          <w:sz w:val="24"/>
-        </w:rPr>
-      </w:pPr>
-    </w:p>
-    <w:p>
-      <w:pPr>
-        <w:spacing w:after="0"/>
-        <w:rPr>
-          <w:b/>
-          <w:sz w:val="24"/>
-        </w:rPr>
-      </w:pPr>
-    </w:p>
-    <w:p>
-      <w:pPr>
-        <w:pStyle w:val="HeaderInverted"/>
-      </w:pPr>
-      <w:r>
-        <w:rPr>
-          <w:highlight w:val="red"/>
-        </w:rPr>
+        <w:lastRenderedPageBreak/>
         <w:t>Hardware Description</w:t>
       </w:r>
+    </w:p>
+    <w:p>
+      <w:pPr>
+        <w:spacing w:after="0"/>
+        <w:rPr>
+          <w:sz w:val="24"/>
+        </w:rPr>
+      </w:pPr>
     </w:p>
     <w:p>
       <w:pPr>
@@ -1782,7 +2737,6 @@
           <w:sz w:val="24"/>
           <w:szCs w:val="24"/>
         </w:rPr>
-        <w:lastRenderedPageBreak/>
         <w:t>CANbus</w:t>
       </w:r>
       <w:proofErr w:type="spellEnd"/>
@@ -1903,9 +2857,226 @@
     </w:p>
     <w:p>
       <w:pPr>
+        <w:spacing w:after="0"/>
+        <w:rPr>
+          <w:sz w:val="24"/>
+          <w:szCs w:val="24"/>
+        </w:rPr>
+      </w:pPr>
+    </w:p>
+    <w:p>
+      <w:pPr>
+        <w:spacing w:after="0"/>
+        <w:rPr>
+          <w:sz w:val="24"/>
+          <w:szCs w:val="24"/>
+        </w:rPr>
+      </w:pPr>
+    </w:p>
+    <w:p>
+      <w:pPr>
+        <w:spacing w:after="0"/>
+        <w:rPr>
+          <w:sz w:val="24"/>
+          <w:szCs w:val="24"/>
+        </w:rPr>
+      </w:pPr>
+    </w:p>
+    <w:p>
+      <w:pPr>
+        <w:spacing w:after="0"/>
+        <w:rPr>
+          <w:sz w:val="24"/>
+          <w:szCs w:val="24"/>
+        </w:rPr>
+      </w:pPr>
+    </w:p>
+    <w:p>
+      <w:pPr>
+        <w:spacing w:after="0"/>
+        <w:rPr>
+          <w:sz w:val="24"/>
+          <w:szCs w:val="24"/>
+        </w:rPr>
+      </w:pPr>
+    </w:p>
+    <w:p>
+      <w:pPr>
+        <w:spacing w:after="0"/>
+        <w:rPr>
+          <w:sz w:val="24"/>
+          <w:szCs w:val="24"/>
+        </w:rPr>
+      </w:pPr>
+    </w:p>
+    <w:p>
+      <w:pPr>
+        <w:spacing w:after="0"/>
+        <w:rPr>
+          <w:sz w:val="24"/>
+          <w:szCs w:val="24"/>
+        </w:rPr>
+      </w:pPr>
+    </w:p>
+    <w:p>
+      <w:pPr>
+        <w:spacing w:after="0"/>
+        <w:rPr>
+          <w:sz w:val="24"/>
+          <w:szCs w:val="24"/>
+        </w:rPr>
+      </w:pPr>
+    </w:p>
+    <w:p>
+      <w:pPr>
+        <w:spacing w:after="0"/>
+        <w:rPr>
+          <w:sz w:val="24"/>
+          <w:szCs w:val="24"/>
+        </w:rPr>
+      </w:pPr>
+    </w:p>
+    <w:p>
+      <w:pPr>
+        <w:spacing w:after="0"/>
+        <w:rPr>
+          <w:sz w:val="24"/>
+          <w:szCs w:val="24"/>
+        </w:rPr>
+      </w:pPr>
+    </w:p>
+    <w:p>
+      <w:pPr>
+        <w:spacing w:after="0"/>
+        <w:rPr>
+          <w:sz w:val="24"/>
+          <w:szCs w:val="24"/>
+        </w:rPr>
+      </w:pPr>
+    </w:p>
+    <w:p>
+      <w:pPr>
+        <w:spacing w:after="0"/>
+        <w:rPr>
+          <w:sz w:val="24"/>
+          <w:szCs w:val="24"/>
+        </w:rPr>
+      </w:pPr>
+    </w:p>
+    <w:p>
+      <w:pPr>
+        <w:spacing w:after="0"/>
+        <w:rPr>
+          <w:sz w:val="24"/>
+          <w:szCs w:val="24"/>
+        </w:rPr>
+      </w:pPr>
+    </w:p>
+    <w:p>
+      <w:pPr>
+        <w:spacing w:after="0"/>
+        <w:rPr>
+          <w:sz w:val="24"/>
+          <w:szCs w:val="24"/>
+        </w:rPr>
+      </w:pPr>
+    </w:p>
+    <w:p>
+      <w:pPr>
+        <w:spacing w:after="0"/>
+        <w:rPr>
+          <w:sz w:val="24"/>
+          <w:szCs w:val="24"/>
+        </w:rPr>
+      </w:pPr>
+    </w:p>
+    <w:p>
+      <w:pPr>
+        <w:spacing w:after="0"/>
+        <w:rPr>
+          <w:sz w:val="24"/>
+          <w:szCs w:val="24"/>
+        </w:rPr>
+      </w:pPr>
+    </w:p>
+    <w:p>
+      <w:pPr>
+        <w:spacing w:after="0"/>
+        <w:rPr>
+          <w:sz w:val="24"/>
+          <w:szCs w:val="24"/>
+        </w:rPr>
+      </w:pPr>
+    </w:p>
+    <w:p>
+      <w:pPr>
+        <w:spacing w:after="0"/>
+        <w:rPr>
+          <w:sz w:val="24"/>
+          <w:szCs w:val="24"/>
+        </w:rPr>
+      </w:pPr>
+    </w:p>
+    <w:p>
+      <w:pPr>
+        <w:spacing w:after="0"/>
+        <w:rPr>
+          <w:sz w:val="24"/>
+          <w:szCs w:val="24"/>
+        </w:rPr>
+      </w:pPr>
+    </w:p>
+    <w:p>
+      <w:pPr>
+        <w:spacing w:after="0"/>
+        <w:rPr>
+          <w:sz w:val="24"/>
+          <w:szCs w:val="24"/>
+        </w:rPr>
+      </w:pPr>
+    </w:p>
+    <w:p>
+      <w:pPr>
+        <w:spacing w:after="0"/>
+        <w:rPr>
+          <w:sz w:val="24"/>
+          <w:szCs w:val="24"/>
+        </w:rPr>
+      </w:pPr>
+    </w:p>
+    <w:p>
+      <w:pPr>
+        <w:spacing w:after="0"/>
+        <w:rPr>
+          <w:sz w:val="24"/>
+          <w:szCs w:val="24"/>
+        </w:rPr>
+      </w:pPr>
+    </w:p>
+    <w:p>
+      <w:pPr>
+        <w:spacing w:after="0"/>
+        <w:rPr>
+          <w:sz w:val="24"/>
+          <w:szCs w:val="24"/>
+        </w:rPr>
+      </w:pPr>
+    </w:p>
+    <w:p>
+      <w:pPr>
+        <w:spacing w:after="0"/>
+        <w:rPr>
+          <w:sz w:val="24"/>
+          <w:szCs w:val="24"/>
+        </w:rPr>
+      </w:pPr>
+    </w:p>
+    <w:p>
+      <w:pPr>
         <w:pStyle w:val="HeaderInverted"/>
       </w:pPr>
       <w:r>
+        <w:lastRenderedPageBreak/>
         <w:t>Pin Table</w:t>
       </w:r>
     </w:p>
@@ -2095,8 +3266,6 @@
               </w:rPr>
               <w:t>Alternate Function</w:t>
             </w:r>
-            <w:bookmarkStart w:id="0" w:name="_GoBack"/>
-            <w:bookmarkEnd w:id="0"/>
           </w:p>
         </w:tc>
         <w:tc>
@@ -2973,7 +4142,6 @@
                 <w:sz w:val="24"/>
                 <w:szCs w:val="24"/>
               </w:rPr>
-              <w:lastRenderedPageBreak/>
               <w:t>PA9</w:t>
             </w:r>
           </w:p>
@@ -3563,6 +4731,7 @@
                 <w:sz w:val="24"/>
                 <w:szCs w:val="24"/>
               </w:rPr>
+              <w:lastRenderedPageBreak/>
               <w:t>PB1</w:t>
             </w:r>
           </w:p>
@@ -6590,7 +7759,6 @@
                 <w:sz w:val="24"/>
                 <w:szCs w:val="24"/>
               </w:rPr>
-              <w:lastRenderedPageBreak/>
               <w:t>RESET</w:t>
             </w:r>
           </w:p>
@@ -6965,6 +8133,7 @@
           <w:sz w:val="24"/>
           <w:szCs w:val="24"/>
         </w:rPr>
+        <w:lastRenderedPageBreak/>
         <w:t xml:space="preserve">Not connected to hardware SPI module. Slave select </w:t>
       </w:r>
       <w:r>
@@ -6993,9 +8162,352 @@
     </w:p>
     <w:p>
       <w:pPr>
+        <w:spacing w:after="0"/>
+        <w:rPr>
+          <w:sz w:val="24"/>
+          <w:szCs w:val="24"/>
+        </w:rPr>
+      </w:pPr>
+    </w:p>
+    <w:p>
+      <w:pPr>
+        <w:spacing w:after="0"/>
+        <w:rPr>
+          <w:sz w:val="24"/>
+          <w:szCs w:val="24"/>
+        </w:rPr>
+      </w:pPr>
+    </w:p>
+    <w:p>
+      <w:pPr>
+        <w:spacing w:after="0"/>
+        <w:rPr>
+          <w:sz w:val="24"/>
+          <w:szCs w:val="24"/>
+        </w:rPr>
+      </w:pPr>
+    </w:p>
+    <w:p>
+      <w:pPr>
+        <w:spacing w:after="0"/>
+        <w:rPr>
+          <w:sz w:val="24"/>
+          <w:szCs w:val="24"/>
+        </w:rPr>
+      </w:pPr>
+    </w:p>
+    <w:p>
+      <w:pPr>
+        <w:spacing w:after="0"/>
+        <w:rPr>
+          <w:sz w:val="24"/>
+          <w:szCs w:val="24"/>
+        </w:rPr>
+      </w:pPr>
+    </w:p>
+    <w:p>
+      <w:pPr>
+        <w:spacing w:after="0"/>
+        <w:rPr>
+          <w:sz w:val="24"/>
+          <w:szCs w:val="24"/>
+        </w:rPr>
+      </w:pPr>
+    </w:p>
+    <w:p>
+      <w:pPr>
+        <w:spacing w:after="0"/>
+        <w:rPr>
+          <w:sz w:val="24"/>
+          <w:szCs w:val="24"/>
+        </w:rPr>
+      </w:pPr>
+    </w:p>
+    <w:p>
+      <w:pPr>
+        <w:spacing w:after="0"/>
+        <w:rPr>
+          <w:sz w:val="24"/>
+          <w:szCs w:val="24"/>
+        </w:rPr>
+      </w:pPr>
+    </w:p>
+    <w:p>
+      <w:pPr>
+        <w:spacing w:after="0"/>
+        <w:rPr>
+          <w:sz w:val="24"/>
+          <w:szCs w:val="24"/>
+        </w:rPr>
+      </w:pPr>
+    </w:p>
+    <w:p>
+      <w:pPr>
+        <w:spacing w:after="0"/>
+        <w:rPr>
+          <w:sz w:val="24"/>
+          <w:szCs w:val="24"/>
+        </w:rPr>
+      </w:pPr>
+    </w:p>
+    <w:p>
+      <w:pPr>
+        <w:spacing w:after="0"/>
+        <w:rPr>
+          <w:sz w:val="24"/>
+          <w:szCs w:val="24"/>
+        </w:rPr>
+      </w:pPr>
+    </w:p>
+    <w:p>
+      <w:pPr>
+        <w:spacing w:after="0"/>
+        <w:rPr>
+          <w:sz w:val="24"/>
+          <w:szCs w:val="24"/>
+        </w:rPr>
+      </w:pPr>
+    </w:p>
+    <w:p>
+      <w:pPr>
+        <w:spacing w:after="0"/>
+        <w:rPr>
+          <w:sz w:val="24"/>
+          <w:szCs w:val="24"/>
+        </w:rPr>
+      </w:pPr>
+    </w:p>
+    <w:p>
+      <w:pPr>
+        <w:spacing w:after="0"/>
+        <w:rPr>
+          <w:sz w:val="24"/>
+          <w:szCs w:val="24"/>
+        </w:rPr>
+      </w:pPr>
+    </w:p>
+    <w:p>
+      <w:pPr>
+        <w:spacing w:after="0"/>
+        <w:rPr>
+          <w:sz w:val="24"/>
+          <w:szCs w:val="24"/>
+        </w:rPr>
+      </w:pPr>
+    </w:p>
+    <w:p>
+      <w:pPr>
+        <w:spacing w:after="0"/>
+        <w:rPr>
+          <w:sz w:val="24"/>
+          <w:szCs w:val="24"/>
+        </w:rPr>
+      </w:pPr>
+    </w:p>
+    <w:p>
+      <w:pPr>
+        <w:spacing w:after="0"/>
+        <w:rPr>
+          <w:sz w:val="24"/>
+          <w:szCs w:val="24"/>
+        </w:rPr>
+      </w:pPr>
+    </w:p>
+    <w:p>
+      <w:pPr>
+        <w:spacing w:after="0"/>
+        <w:rPr>
+          <w:sz w:val="24"/>
+          <w:szCs w:val="24"/>
+        </w:rPr>
+      </w:pPr>
+    </w:p>
+    <w:p>
+      <w:pPr>
+        <w:spacing w:after="0"/>
+        <w:rPr>
+          <w:sz w:val="24"/>
+          <w:szCs w:val="24"/>
+        </w:rPr>
+      </w:pPr>
+    </w:p>
+    <w:p>
+      <w:pPr>
+        <w:spacing w:after="0"/>
+        <w:rPr>
+          <w:sz w:val="24"/>
+          <w:szCs w:val="24"/>
+        </w:rPr>
+      </w:pPr>
+    </w:p>
+    <w:p>
+      <w:pPr>
+        <w:spacing w:after="0"/>
+        <w:rPr>
+          <w:sz w:val="24"/>
+          <w:szCs w:val="24"/>
+        </w:rPr>
+      </w:pPr>
+    </w:p>
+    <w:p>
+      <w:pPr>
+        <w:spacing w:after="0"/>
+        <w:rPr>
+          <w:sz w:val="24"/>
+          <w:szCs w:val="24"/>
+        </w:rPr>
+      </w:pPr>
+    </w:p>
+    <w:p>
+      <w:pPr>
+        <w:spacing w:after="0"/>
+        <w:rPr>
+          <w:sz w:val="24"/>
+          <w:szCs w:val="24"/>
+        </w:rPr>
+      </w:pPr>
+    </w:p>
+    <w:p>
+      <w:pPr>
+        <w:spacing w:after="0"/>
+        <w:rPr>
+          <w:sz w:val="24"/>
+          <w:szCs w:val="24"/>
+        </w:rPr>
+      </w:pPr>
+    </w:p>
+    <w:p>
+      <w:pPr>
+        <w:spacing w:after="0"/>
+        <w:rPr>
+          <w:sz w:val="24"/>
+          <w:szCs w:val="24"/>
+        </w:rPr>
+      </w:pPr>
+    </w:p>
+    <w:p>
+      <w:pPr>
+        <w:spacing w:after="0"/>
+        <w:rPr>
+          <w:sz w:val="24"/>
+          <w:szCs w:val="24"/>
+        </w:rPr>
+      </w:pPr>
+    </w:p>
+    <w:p>
+      <w:pPr>
+        <w:spacing w:after="0"/>
+        <w:rPr>
+          <w:sz w:val="24"/>
+          <w:szCs w:val="24"/>
+        </w:rPr>
+      </w:pPr>
+    </w:p>
+    <w:p>
+      <w:pPr>
+        <w:spacing w:after="0"/>
+        <w:rPr>
+          <w:sz w:val="24"/>
+          <w:szCs w:val="24"/>
+        </w:rPr>
+      </w:pPr>
+    </w:p>
+    <w:p>
+      <w:pPr>
+        <w:spacing w:after="0"/>
+        <w:rPr>
+          <w:sz w:val="24"/>
+          <w:szCs w:val="24"/>
+        </w:rPr>
+      </w:pPr>
+    </w:p>
+    <w:p>
+      <w:pPr>
+        <w:spacing w:after="0"/>
+        <w:rPr>
+          <w:sz w:val="24"/>
+          <w:szCs w:val="24"/>
+        </w:rPr>
+      </w:pPr>
+    </w:p>
+    <w:p>
+      <w:pPr>
+        <w:spacing w:after="0"/>
+        <w:rPr>
+          <w:sz w:val="24"/>
+          <w:szCs w:val="24"/>
+        </w:rPr>
+      </w:pPr>
+    </w:p>
+    <w:p>
+      <w:pPr>
+        <w:spacing w:after="0"/>
+        <w:rPr>
+          <w:sz w:val="24"/>
+          <w:szCs w:val="24"/>
+        </w:rPr>
+      </w:pPr>
+    </w:p>
+    <w:p>
+      <w:pPr>
+        <w:spacing w:after="0"/>
+        <w:rPr>
+          <w:sz w:val="24"/>
+          <w:szCs w:val="24"/>
+        </w:rPr>
+      </w:pPr>
+    </w:p>
+    <w:p>
+      <w:pPr>
+        <w:spacing w:after="0"/>
+        <w:rPr>
+          <w:sz w:val="24"/>
+          <w:szCs w:val="24"/>
+        </w:rPr>
+      </w:pPr>
+    </w:p>
+    <w:p>
+      <w:pPr>
+        <w:spacing w:after="0"/>
+        <w:rPr>
+          <w:sz w:val="24"/>
+          <w:szCs w:val="24"/>
+        </w:rPr>
+      </w:pPr>
+    </w:p>
+    <w:p>
+      <w:pPr>
+        <w:spacing w:after="0"/>
+        <w:rPr>
+          <w:sz w:val="24"/>
+          <w:szCs w:val="24"/>
+        </w:rPr>
+      </w:pPr>
+    </w:p>
+    <w:p>
+      <w:pPr>
+        <w:spacing w:after="0"/>
+        <w:rPr>
+          <w:sz w:val="24"/>
+          <w:szCs w:val="24"/>
+        </w:rPr>
+      </w:pPr>
+    </w:p>
+    <w:p>
+      <w:pPr>
+        <w:spacing w:after="0"/>
+        <w:rPr>
+          <w:sz w:val="24"/>
+          <w:szCs w:val="24"/>
+        </w:rPr>
+      </w:pPr>
+    </w:p>
+    <w:p>
+      <w:pPr>
         <w:pStyle w:val="HeaderInverted"/>
       </w:pPr>
       <w:r>
+        <w:lastRenderedPageBreak/>
         <w:t>Serial</w:t>
       </w:r>
     </w:p>
@@ -7837,28 +9349,25 @@
       <w:pPr>
         <w:spacing w:after="0"/>
         <w:rPr>
+          <w:sz w:val="24"/>
+          <w:szCs w:val="24"/>
+        </w:rPr>
+      </w:pPr>
+      <w:r>
+        <w:rPr>
           <w:i/>
           <w:sz w:val="24"/>
           <w:szCs w:val="24"/>
         </w:rPr>
-      </w:pPr>
-      <w:r>
-        <w:rPr>
-          <w:i/>
-          <w:sz w:val="24"/>
-          <w:szCs w:val="24"/>
-        </w:rPr>
         <w:t>The ICL2323 does not have significant thermal dissipation.</w:t>
       </w:r>
-    </w:p>
-    <w:p>
-      <w:pPr>
-        <w:spacing w:after="0"/>
-        <w:rPr>
-          <w:sz w:val="24"/>
-          <w:szCs w:val="24"/>
-        </w:rPr>
-      </w:pPr>
+      <w:r>
+        <w:rPr>
+          <w:sz w:val="24"/>
+          <w:szCs w:val="24"/>
+        </w:rPr>
+        <w:t xml:space="preserve"> </w:t>
+      </w:r>
     </w:p>
     <w:p>
       <w:pPr>
@@ -7963,7 +9472,6 @@
           <w:sz w:val="24"/>
           <w:szCs w:val="24"/>
         </w:rPr>
-        <w:lastRenderedPageBreak/>
         <w:t>P</w:t>
       </w:r>
       <w:r>
@@ -8162,15 +9670,7 @@
     </w:p>
     <w:p>
       <w:pPr>
-        <w:spacing w:after="0"/>
-        <w:rPr>
-          <w:sz w:val="24"/>
-          <w:szCs w:val="24"/>
-        </w:rPr>
-      </w:pPr>
-    </w:p>
-    <w:p>
-      <w:pPr>
+        <w:pStyle w:val="ListParagraph"/>
         <w:spacing w:after="0"/>
         <w:rPr>
           <w:sz w:val="24"/>
@@ -8184,6 +9684,7 @@
       </w:pPr>
       <w:proofErr w:type="spellStart"/>
       <w:r>
+        <w:lastRenderedPageBreak/>
         <w:t>CANbus</w:t>
       </w:r>
       <w:proofErr w:type="spellEnd"/>
@@ -9096,18 +10597,25 @@
       <w:pPr>
         <w:spacing w:after="0"/>
         <w:rPr>
+          <w:sz w:val="24"/>
+          <w:szCs w:val="24"/>
+        </w:rPr>
+      </w:pPr>
+      <w:r>
+        <w:rPr>
           <w:i/>
           <w:sz w:val="24"/>
           <w:szCs w:val="24"/>
         </w:rPr>
-      </w:pPr>
+        <w:t xml:space="preserve">The </w:t>
+      </w:r>
       <w:r>
         <w:rPr>
           <w:i/>
           <w:sz w:val="24"/>
           <w:szCs w:val="24"/>
         </w:rPr>
-        <w:t xml:space="preserve">The </w:t>
+        <w:t>MCP2542</w:t>
       </w:r>
       <w:r>
         <w:rPr>
@@ -9115,7 +10623,7 @@
           <w:sz w:val="24"/>
           <w:szCs w:val="24"/>
         </w:rPr>
-        <w:t>MCP2542</w:t>
+        <w:t xml:space="preserve"> does not have significant thermal dissipation</w:t>
       </w:r>
       <w:r>
         <w:rPr>
@@ -9123,24 +10631,24 @@
           <w:sz w:val="24"/>
           <w:szCs w:val="24"/>
         </w:rPr>
-        <w:t xml:space="preserve"> does not have significant thermal dissipation</w:t>
+        <w:t xml:space="preserve"> when V</w:t>
       </w:r>
       <w:r>
         <w:rPr>
           <w:i/>
           <w:sz w:val="24"/>
           <w:szCs w:val="24"/>
-        </w:rPr>
-        <w:t xml:space="preserve"> when V</w:t>
+          <w:vertAlign w:val="subscript"/>
+        </w:rPr>
+        <w:t>DD</w:t>
       </w:r>
       <w:r>
         <w:rPr>
           <w:i/>
           <w:sz w:val="24"/>
           <w:szCs w:val="24"/>
-          <w:vertAlign w:val="subscript"/>
-        </w:rPr>
-        <w:t>DD</w:t>
+        </w:rPr>
+        <w:t xml:space="preserve"> = 5V</w:t>
       </w:r>
       <w:r>
         <w:rPr>
@@ -9148,64 +10656,7 @@
           <w:sz w:val="24"/>
           <w:szCs w:val="24"/>
         </w:rPr>
-        <w:t xml:space="preserve"> = 5V</w:t>
-      </w:r>
-      <w:r>
-        <w:rPr>
-          <w:i/>
-          <w:sz w:val="24"/>
-          <w:szCs w:val="24"/>
-        </w:rPr>
         <w:t>.</w:t>
-      </w:r>
-    </w:p>
-    <w:p>
-      <w:pPr>
-        <w:spacing w:after="0"/>
-        <w:rPr>
-          <w:i/>
-          <w:sz w:val="24"/>
-          <w:szCs w:val="24"/>
-        </w:rPr>
-      </w:pPr>
-    </w:p>
-    <w:p>
-      <w:pPr>
-        <w:spacing w:after="0"/>
-        <w:rPr>
-          <w:sz w:val="24"/>
-          <w:szCs w:val="24"/>
-        </w:rPr>
-      </w:pPr>
-      <w:r>
-        <w:rPr>
-          <w:sz w:val="24"/>
-          <w:szCs w:val="24"/>
-        </w:rPr>
-        <w:t xml:space="preserve">Several external components are used for additional protection and </w:t>
-      </w:r>
-      <w:proofErr w:type="spellStart"/>
-      <w:r>
-        <w:rPr>
-          <w:sz w:val="24"/>
-          <w:szCs w:val="24"/>
-        </w:rPr>
-        <w:t>CANbus</w:t>
-      </w:r>
-      <w:proofErr w:type="spellEnd"/>
-      <w:r>
-        <w:rPr>
-          <w:sz w:val="24"/>
-          <w:szCs w:val="24"/>
-        </w:rPr>
-        <w:t xml:space="preserve"> compatibility, including 62Ω termination resistors, and </w:t>
-      </w:r>
-      <w:r>
-        <w:rPr>
-          <w:sz w:val="24"/>
-          <w:szCs w:val="24"/>
-        </w:rPr>
-        <w:t>TVS diodes on each CAN line.</w:t>
       </w:r>
     </w:p>
     <w:p>
@@ -9451,7 +10902,35 @@
           <w:sz w:val="24"/>
           <w:szCs w:val="24"/>
         </w:rPr>
-        <w:t xml:space="preserve">There are 2 external connections for the </w:t>
+        <w:t xml:space="preserve">There are </w:t>
+      </w:r>
+      <w:r>
+        <w:rPr>
+          <w:sz w:val="24"/>
+          <w:szCs w:val="24"/>
+        </w:rPr>
+        <w:t>1</w:t>
+      </w:r>
+      <w:r>
+        <w:rPr>
+          <w:sz w:val="24"/>
+          <w:szCs w:val="24"/>
+        </w:rPr>
+        <w:t xml:space="preserve"> external connection</w:t>
+      </w:r>
+      <w:r>
+        <w:rPr>
+          <w:sz w:val="24"/>
+          <w:szCs w:val="24"/>
+        </w:rPr>
+        <w:t>1</w:t>
+      </w:r>
+      <w:r>
+        <w:rPr>
+          <w:sz w:val="24"/>
+          <w:szCs w:val="24"/>
+        </w:rPr>
+        <w:t xml:space="preserve"> for the </w:t>
       </w:r>
       <w:proofErr w:type="spellStart"/>
       <w:r>
@@ -9560,15 +11039,37 @@
     </w:p>
     <w:p>
       <w:pPr>
-        <w:spacing w:after="0"/>
-        <w:rPr>
-          <w:sz w:val="24"/>
-          <w:szCs w:val="24"/>
-        </w:rPr>
-      </w:pPr>
-    </w:p>
-    <w:p>
-      <w:pPr>
+        <w:pStyle w:val="ListParagraph"/>
+        <w:spacing w:after="0"/>
+        <w:rPr>
+          <w:sz w:val="24"/>
+          <w:szCs w:val="24"/>
+        </w:rPr>
+      </w:pPr>
+    </w:p>
+    <w:p>
+      <w:pPr>
+        <w:pStyle w:val="ListParagraph"/>
+        <w:spacing w:after="0"/>
+        <w:rPr>
+          <w:sz w:val="24"/>
+          <w:szCs w:val="24"/>
+        </w:rPr>
+      </w:pPr>
+    </w:p>
+    <w:p>
+      <w:pPr>
+        <w:pStyle w:val="ListParagraph"/>
+        <w:spacing w:after="0"/>
+        <w:rPr>
+          <w:sz w:val="24"/>
+          <w:szCs w:val="24"/>
+        </w:rPr>
+      </w:pPr>
+    </w:p>
+    <w:p>
+      <w:pPr>
+        <w:pStyle w:val="ListParagraph"/>
         <w:spacing w:after="0"/>
         <w:rPr>
           <w:sz w:val="24"/>
@@ -9581,6 +11082,7 @@
         <w:pStyle w:val="HeaderInverted"/>
       </w:pPr>
       <w:r>
+        <w:lastRenderedPageBreak/>
         <w:t>DC Motor</w:t>
       </w:r>
     </w:p>
@@ -10569,7 +12071,6 @@
                 <w:sz w:val="24"/>
                 <w:szCs w:val="24"/>
               </w:rPr>
-              <w:lastRenderedPageBreak/>
               <w:t>IC Package</w:t>
             </w:r>
           </w:p>
@@ -13192,7 +14693,6 @@
           <w:sz w:val="24"/>
           <w:szCs w:val="24"/>
         </w:rPr>
-        <w:lastRenderedPageBreak/>
         <w:t xml:space="preserve">There are 2 external connections for the </w:t>
       </w:r>
       <w:r>
@@ -13589,6 +15089,7 @@
                 <w:sz w:val="24"/>
                 <w:szCs w:val="24"/>
               </w:rPr>
+              <w:lastRenderedPageBreak/>
               <w:t>Logic Level Input L</w:t>
             </w:r>
             <w:r>
@@ -14379,9 +15880,208 @@
     </w:p>
     <w:p>
       <w:pPr>
+        <w:spacing w:after="0"/>
+        <w:rPr>
+          <w:sz w:val="24"/>
+          <w:szCs w:val="24"/>
+        </w:rPr>
+      </w:pPr>
+    </w:p>
+    <w:p>
+      <w:pPr>
+        <w:spacing w:after="0"/>
+        <w:rPr>
+          <w:sz w:val="24"/>
+          <w:szCs w:val="24"/>
+        </w:rPr>
+      </w:pPr>
+    </w:p>
+    <w:p>
+      <w:pPr>
+        <w:spacing w:after="0"/>
+        <w:rPr>
+          <w:sz w:val="24"/>
+          <w:szCs w:val="24"/>
+        </w:rPr>
+      </w:pPr>
+    </w:p>
+    <w:p>
+      <w:pPr>
+        <w:spacing w:after="0"/>
+        <w:rPr>
+          <w:sz w:val="24"/>
+          <w:szCs w:val="24"/>
+        </w:rPr>
+      </w:pPr>
+    </w:p>
+    <w:p>
+      <w:pPr>
+        <w:spacing w:after="0"/>
+        <w:rPr>
+          <w:sz w:val="24"/>
+          <w:szCs w:val="24"/>
+        </w:rPr>
+      </w:pPr>
+    </w:p>
+    <w:p>
+      <w:pPr>
+        <w:spacing w:after="0"/>
+        <w:rPr>
+          <w:sz w:val="24"/>
+          <w:szCs w:val="24"/>
+        </w:rPr>
+      </w:pPr>
+    </w:p>
+    <w:p>
+      <w:pPr>
+        <w:spacing w:after="0"/>
+        <w:rPr>
+          <w:sz w:val="24"/>
+          <w:szCs w:val="24"/>
+        </w:rPr>
+      </w:pPr>
+    </w:p>
+    <w:p>
+      <w:pPr>
+        <w:spacing w:after="0"/>
+        <w:rPr>
+          <w:sz w:val="24"/>
+          <w:szCs w:val="24"/>
+        </w:rPr>
+      </w:pPr>
+    </w:p>
+    <w:p>
+      <w:pPr>
+        <w:spacing w:after="0"/>
+        <w:rPr>
+          <w:sz w:val="24"/>
+          <w:szCs w:val="24"/>
+        </w:rPr>
+      </w:pPr>
+    </w:p>
+    <w:p>
+      <w:pPr>
+        <w:spacing w:after="0"/>
+        <w:rPr>
+          <w:sz w:val="24"/>
+          <w:szCs w:val="24"/>
+        </w:rPr>
+      </w:pPr>
+    </w:p>
+    <w:p>
+      <w:pPr>
+        <w:spacing w:after="0"/>
+        <w:rPr>
+          <w:sz w:val="24"/>
+          <w:szCs w:val="24"/>
+        </w:rPr>
+      </w:pPr>
+    </w:p>
+    <w:p>
+      <w:pPr>
+        <w:spacing w:after="0"/>
+        <w:rPr>
+          <w:sz w:val="24"/>
+          <w:szCs w:val="24"/>
+        </w:rPr>
+      </w:pPr>
+    </w:p>
+    <w:p>
+      <w:pPr>
+        <w:spacing w:after="0"/>
+        <w:rPr>
+          <w:sz w:val="24"/>
+          <w:szCs w:val="24"/>
+        </w:rPr>
+      </w:pPr>
+    </w:p>
+    <w:p>
+      <w:pPr>
+        <w:spacing w:after="0"/>
+        <w:rPr>
+          <w:sz w:val="24"/>
+          <w:szCs w:val="24"/>
+        </w:rPr>
+      </w:pPr>
+    </w:p>
+    <w:p>
+      <w:pPr>
+        <w:spacing w:after="0"/>
+        <w:rPr>
+          <w:sz w:val="24"/>
+          <w:szCs w:val="24"/>
+        </w:rPr>
+      </w:pPr>
+    </w:p>
+    <w:p>
+      <w:pPr>
+        <w:spacing w:after="0"/>
+        <w:rPr>
+          <w:sz w:val="24"/>
+          <w:szCs w:val="24"/>
+        </w:rPr>
+      </w:pPr>
+    </w:p>
+    <w:p>
+      <w:pPr>
+        <w:spacing w:after="0"/>
+        <w:rPr>
+          <w:sz w:val="24"/>
+          <w:szCs w:val="24"/>
+        </w:rPr>
+      </w:pPr>
+    </w:p>
+    <w:p>
+      <w:pPr>
+        <w:spacing w:after="0"/>
+        <w:rPr>
+          <w:sz w:val="24"/>
+          <w:szCs w:val="24"/>
+        </w:rPr>
+      </w:pPr>
+    </w:p>
+    <w:p>
+      <w:pPr>
+        <w:spacing w:after="0"/>
+        <w:rPr>
+          <w:sz w:val="24"/>
+          <w:szCs w:val="24"/>
+        </w:rPr>
+      </w:pPr>
+    </w:p>
+    <w:p>
+      <w:pPr>
+        <w:spacing w:after="0"/>
+        <w:rPr>
+          <w:sz w:val="24"/>
+          <w:szCs w:val="24"/>
+        </w:rPr>
+      </w:pPr>
+    </w:p>
+    <w:p>
+      <w:pPr>
+        <w:spacing w:after="0"/>
+        <w:rPr>
+          <w:sz w:val="24"/>
+          <w:szCs w:val="24"/>
+        </w:rPr>
+      </w:pPr>
+    </w:p>
+    <w:p>
+      <w:pPr>
+        <w:spacing w:after="0"/>
+        <w:rPr>
+          <w:sz w:val="24"/>
+          <w:szCs w:val="24"/>
+        </w:rPr>
+      </w:pPr>
+    </w:p>
+    <w:p>
+      <w:pPr>
         <w:pStyle w:val="HeaderInverted"/>
       </w:pPr>
       <w:r>
+        <w:lastRenderedPageBreak/>
         <w:t>Camera Module</w:t>
       </w:r>
     </w:p>
@@ -14499,7 +16199,6 @@
           <w:sz w:val="24"/>
           <w:szCs w:val="24"/>
         </w:rPr>
-        <w:lastRenderedPageBreak/>
         <w:t>P</w:t>
       </w:r>
       <w:r>
@@ -14697,9 +16396,226 @@
     </w:p>
     <w:p>
       <w:pPr>
+        <w:spacing w:after="0"/>
+        <w:rPr>
+          <w:sz w:val="24"/>
+          <w:szCs w:val="24"/>
+        </w:rPr>
+      </w:pPr>
+    </w:p>
+    <w:p>
+      <w:pPr>
+        <w:spacing w:after="0"/>
+        <w:rPr>
+          <w:sz w:val="24"/>
+          <w:szCs w:val="24"/>
+        </w:rPr>
+      </w:pPr>
+    </w:p>
+    <w:p>
+      <w:pPr>
+        <w:spacing w:after="0"/>
+        <w:rPr>
+          <w:sz w:val="24"/>
+          <w:szCs w:val="24"/>
+        </w:rPr>
+      </w:pPr>
+    </w:p>
+    <w:p>
+      <w:pPr>
+        <w:spacing w:after="0"/>
+        <w:rPr>
+          <w:sz w:val="24"/>
+          <w:szCs w:val="24"/>
+        </w:rPr>
+      </w:pPr>
+    </w:p>
+    <w:p>
+      <w:pPr>
+        <w:spacing w:after="0"/>
+        <w:rPr>
+          <w:sz w:val="24"/>
+          <w:szCs w:val="24"/>
+        </w:rPr>
+      </w:pPr>
+    </w:p>
+    <w:p>
+      <w:pPr>
+        <w:spacing w:after="0"/>
+        <w:rPr>
+          <w:sz w:val="24"/>
+          <w:szCs w:val="24"/>
+        </w:rPr>
+      </w:pPr>
+    </w:p>
+    <w:p>
+      <w:pPr>
+        <w:spacing w:after="0"/>
+        <w:rPr>
+          <w:sz w:val="24"/>
+          <w:szCs w:val="24"/>
+        </w:rPr>
+      </w:pPr>
+    </w:p>
+    <w:p>
+      <w:pPr>
+        <w:spacing w:after="0"/>
+        <w:rPr>
+          <w:sz w:val="24"/>
+          <w:szCs w:val="24"/>
+        </w:rPr>
+      </w:pPr>
+    </w:p>
+    <w:p>
+      <w:pPr>
+        <w:spacing w:after="0"/>
+        <w:rPr>
+          <w:sz w:val="24"/>
+          <w:szCs w:val="24"/>
+        </w:rPr>
+      </w:pPr>
+    </w:p>
+    <w:p>
+      <w:pPr>
+        <w:spacing w:after="0"/>
+        <w:rPr>
+          <w:sz w:val="24"/>
+          <w:szCs w:val="24"/>
+        </w:rPr>
+      </w:pPr>
+    </w:p>
+    <w:p>
+      <w:pPr>
+        <w:spacing w:after="0"/>
+        <w:rPr>
+          <w:sz w:val="24"/>
+          <w:szCs w:val="24"/>
+        </w:rPr>
+      </w:pPr>
+    </w:p>
+    <w:p>
+      <w:pPr>
+        <w:spacing w:after="0"/>
+        <w:rPr>
+          <w:sz w:val="24"/>
+          <w:szCs w:val="24"/>
+        </w:rPr>
+      </w:pPr>
+    </w:p>
+    <w:p>
+      <w:pPr>
+        <w:spacing w:after="0"/>
+        <w:rPr>
+          <w:sz w:val="24"/>
+          <w:szCs w:val="24"/>
+        </w:rPr>
+      </w:pPr>
+    </w:p>
+    <w:p>
+      <w:pPr>
+        <w:spacing w:after="0"/>
+        <w:rPr>
+          <w:sz w:val="24"/>
+          <w:szCs w:val="24"/>
+        </w:rPr>
+      </w:pPr>
+    </w:p>
+    <w:p>
+      <w:pPr>
+        <w:spacing w:after="0"/>
+        <w:rPr>
+          <w:sz w:val="24"/>
+          <w:szCs w:val="24"/>
+        </w:rPr>
+      </w:pPr>
+    </w:p>
+    <w:p>
+      <w:pPr>
+        <w:spacing w:after="0"/>
+        <w:rPr>
+          <w:sz w:val="24"/>
+          <w:szCs w:val="24"/>
+        </w:rPr>
+      </w:pPr>
+    </w:p>
+    <w:p>
+      <w:pPr>
+        <w:spacing w:after="0"/>
+        <w:rPr>
+          <w:sz w:val="24"/>
+          <w:szCs w:val="24"/>
+        </w:rPr>
+      </w:pPr>
+    </w:p>
+    <w:p>
+      <w:pPr>
+        <w:spacing w:after="0"/>
+        <w:rPr>
+          <w:sz w:val="24"/>
+          <w:szCs w:val="24"/>
+        </w:rPr>
+      </w:pPr>
+    </w:p>
+    <w:p>
+      <w:pPr>
+        <w:spacing w:after="0"/>
+        <w:rPr>
+          <w:sz w:val="24"/>
+          <w:szCs w:val="24"/>
+        </w:rPr>
+      </w:pPr>
+    </w:p>
+    <w:p>
+      <w:pPr>
+        <w:spacing w:after="0"/>
+        <w:rPr>
+          <w:sz w:val="24"/>
+          <w:szCs w:val="24"/>
+        </w:rPr>
+      </w:pPr>
+    </w:p>
+    <w:p>
+      <w:pPr>
+        <w:spacing w:after="0"/>
+        <w:rPr>
+          <w:sz w:val="24"/>
+          <w:szCs w:val="24"/>
+        </w:rPr>
+      </w:pPr>
+    </w:p>
+    <w:p>
+      <w:pPr>
+        <w:spacing w:after="0"/>
+        <w:rPr>
+          <w:sz w:val="24"/>
+          <w:szCs w:val="24"/>
+        </w:rPr>
+      </w:pPr>
+    </w:p>
+    <w:p>
+      <w:pPr>
+        <w:spacing w:after="0"/>
+        <w:rPr>
+          <w:sz w:val="24"/>
+          <w:szCs w:val="24"/>
+        </w:rPr>
+      </w:pPr>
+    </w:p>
+    <w:p>
+      <w:pPr>
+        <w:spacing w:after="0"/>
+        <w:rPr>
+          <w:sz w:val="24"/>
+          <w:szCs w:val="24"/>
+        </w:rPr>
+      </w:pPr>
+    </w:p>
+    <w:p>
+      <w:pPr>
         <w:pStyle w:val="HeaderInverted"/>
       </w:pPr>
       <w:r>
+        <w:lastRenderedPageBreak/>
         <w:t>Stepper Motor</w:t>
       </w:r>
     </w:p>
@@ -18224,6 +20140,7 @@
           <w:sz w:val="24"/>
           <w:szCs w:val="24"/>
         </w:rPr>
+        <w:lastRenderedPageBreak/>
         <w:t xml:space="preserve">There </w:t>
       </w:r>
       <w:r>
@@ -18359,9 +20276,334 @@
     </w:p>
     <w:p>
       <w:pPr>
+        <w:spacing w:after="0"/>
+        <w:rPr>
+          <w:sz w:val="24"/>
+          <w:szCs w:val="24"/>
+        </w:rPr>
+      </w:pPr>
+    </w:p>
+    <w:p>
+      <w:pPr>
+        <w:spacing w:after="0"/>
+        <w:rPr>
+          <w:sz w:val="24"/>
+          <w:szCs w:val="24"/>
+        </w:rPr>
+      </w:pPr>
+    </w:p>
+    <w:p>
+      <w:pPr>
+        <w:spacing w:after="0"/>
+        <w:rPr>
+          <w:sz w:val="24"/>
+          <w:szCs w:val="24"/>
+        </w:rPr>
+      </w:pPr>
+    </w:p>
+    <w:p>
+      <w:pPr>
+        <w:spacing w:after="0"/>
+        <w:rPr>
+          <w:sz w:val="24"/>
+          <w:szCs w:val="24"/>
+        </w:rPr>
+      </w:pPr>
+    </w:p>
+    <w:p>
+      <w:pPr>
+        <w:spacing w:after="0"/>
+        <w:rPr>
+          <w:sz w:val="24"/>
+          <w:szCs w:val="24"/>
+        </w:rPr>
+      </w:pPr>
+    </w:p>
+    <w:p>
+      <w:pPr>
+        <w:spacing w:after="0"/>
+        <w:rPr>
+          <w:sz w:val="24"/>
+          <w:szCs w:val="24"/>
+        </w:rPr>
+      </w:pPr>
+    </w:p>
+    <w:p>
+      <w:pPr>
+        <w:spacing w:after="0"/>
+        <w:rPr>
+          <w:sz w:val="24"/>
+          <w:szCs w:val="24"/>
+        </w:rPr>
+      </w:pPr>
+    </w:p>
+    <w:p>
+      <w:pPr>
+        <w:spacing w:after="0"/>
+        <w:rPr>
+          <w:sz w:val="24"/>
+          <w:szCs w:val="24"/>
+        </w:rPr>
+      </w:pPr>
+    </w:p>
+    <w:p>
+      <w:pPr>
+        <w:spacing w:after="0"/>
+        <w:rPr>
+          <w:sz w:val="24"/>
+          <w:szCs w:val="24"/>
+        </w:rPr>
+      </w:pPr>
+    </w:p>
+    <w:p>
+      <w:pPr>
+        <w:spacing w:after="0"/>
+        <w:rPr>
+          <w:sz w:val="24"/>
+          <w:szCs w:val="24"/>
+        </w:rPr>
+      </w:pPr>
+    </w:p>
+    <w:p>
+      <w:pPr>
+        <w:spacing w:after="0"/>
+        <w:rPr>
+          <w:sz w:val="24"/>
+          <w:szCs w:val="24"/>
+        </w:rPr>
+      </w:pPr>
+    </w:p>
+    <w:p>
+      <w:pPr>
+        <w:spacing w:after="0"/>
+        <w:rPr>
+          <w:sz w:val="24"/>
+          <w:szCs w:val="24"/>
+        </w:rPr>
+      </w:pPr>
+    </w:p>
+    <w:p>
+      <w:pPr>
+        <w:spacing w:after="0"/>
+        <w:rPr>
+          <w:sz w:val="24"/>
+          <w:szCs w:val="24"/>
+        </w:rPr>
+      </w:pPr>
+    </w:p>
+    <w:p>
+      <w:pPr>
+        <w:spacing w:after="0"/>
+        <w:rPr>
+          <w:sz w:val="24"/>
+          <w:szCs w:val="24"/>
+        </w:rPr>
+      </w:pPr>
+    </w:p>
+    <w:p>
+      <w:pPr>
+        <w:spacing w:after="0"/>
+        <w:rPr>
+          <w:sz w:val="24"/>
+          <w:szCs w:val="24"/>
+        </w:rPr>
+      </w:pPr>
+    </w:p>
+    <w:p>
+      <w:pPr>
+        <w:spacing w:after="0"/>
+        <w:rPr>
+          <w:sz w:val="24"/>
+          <w:szCs w:val="24"/>
+        </w:rPr>
+      </w:pPr>
+    </w:p>
+    <w:p>
+      <w:pPr>
+        <w:spacing w:after="0"/>
+        <w:rPr>
+          <w:sz w:val="24"/>
+          <w:szCs w:val="24"/>
+        </w:rPr>
+      </w:pPr>
+    </w:p>
+    <w:p>
+      <w:pPr>
+        <w:spacing w:after="0"/>
+        <w:rPr>
+          <w:sz w:val="24"/>
+          <w:szCs w:val="24"/>
+        </w:rPr>
+      </w:pPr>
+    </w:p>
+    <w:p>
+      <w:pPr>
+        <w:spacing w:after="0"/>
+        <w:rPr>
+          <w:sz w:val="24"/>
+          <w:szCs w:val="24"/>
+        </w:rPr>
+      </w:pPr>
+    </w:p>
+    <w:p>
+      <w:pPr>
+        <w:spacing w:after="0"/>
+        <w:rPr>
+          <w:sz w:val="24"/>
+          <w:szCs w:val="24"/>
+        </w:rPr>
+      </w:pPr>
+    </w:p>
+    <w:p>
+      <w:pPr>
+        <w:spacing w:after="0"/>
+        <w:rPr>
+          <w:sz w:val="24"/>
+          <w:szCs w:val="24"/>
+        </w:rPr>
+      </w:pPr>
+    </w:p>
+    <w:p>
+      <w:pPr>
+        <w:spacing w:after="0"/>
+        <w:rPr>
+          <w:sz w:val="24"/>
+          <w:szCs w:val="24"/>
+        </w:rPr>
+      </w:pPr>
+    </w:p>
+    <w:p>
+      <w:pPr>
+        <w:spacing w:after="0"/>
+        <w:rPr>
+          <w:sz w:val="24"/>
+          <w:szCs w:val="24"/>
+        </w:rPr>
+      </w:pPr>
+    </w:p>
+    <w:p>
+      <w:pPr>
+        <w:spacing w:after="0"/>
+        <w:rPr>
+          <w:sz w:val="24"/>
+          <w:szCs w:val="24"/>
+        </w:rPr>
+      </w:pPr>
+    </w:p>
+    <w:p>
+      <w:pPr>
+        <w:spacing w:after="0"/>
+        <w:rPr>
+          <w:sz w:val="24"/>
+          <w:szCs w:val="24"/>
+        </w:rPr>
+      </w:pPr>
+    </w:p>
+    <w:p>
+      <w:pPr>
+        <w:spacing w:after="0"/>
+        <w:rPr>
+          <w:sz w:val="24"/>
+          <w:szCs w:val="24"/>
+        </w:rPr>
+      </w:pPr>
+    </w:p>
+    <w:p>
+      <w:pPr>
+        <w:spacing w:after="0"/>
+        <w:rPr>
+          <w:sz w:val="24"/>
+          <w:szCs w:val="24"/>
+        </w:rPr>
+      </w:pPr>
+    </w:p>
+    <w:p>
+      <w:pPr>
+        <w:spacing w:after="0"/>
+        <w:rPr>
+          <w:sz w:val="24"/>
+          <w:szCs w:val="24"/>
+        </w:rPr>
+      </w:pPr>
+    </w:p>
+    <w:p>
+      <w:pPr>
+        <w:spacing w:after="0"/>
+        <w:rPr>
+          <w:sz w:val="24"/>
+          <w:szCs w:val="24"/>
+        </w:rPr>
+      </w:pPr>
+    </w:p>
+    <w:p>
+      <w:pPr>
+        <w:spacing w:after="0"/>
+        <w:rPr>
+          <w:sz w:val="24"/>
+          <w:szCs w:val="24"/>
+        </w:rPr>
+      </w:pPr>
+    </w:p>
+    <w:p>
+      <w:pPr>
+        <w:spacing w:after="0"/>
+        <w:rPr>
+          <w:sz w:val="24"/>
+          <w:szCs w:val="24"/>
+        </w:rPr>
+      </w:pPr>
+    </w:p>
+    <w:p>
+      <w:pPr>
+        <w:spacing w:after="0"/>
+        <w:rPr>
+          <w:sz w:val="24"/>
+          <w:szCs w:val="24"/>
+        </w:rPr>
+      </w:pPr>
+    </w:p>
+    <w:p>
+      <w:pPr>
+        <w:spacing w:after="0"/>
+        <w:rPr>
+          <w:sz w:val="24"/>
+          <w:szCs w:val="24"/>
+        </w:rPr>
+      </w:pPr>
+    </w:p>
+    <w:p>
+      <w:pPr>
+        <w:spacing w:after="0"/>
+        <w:rPr>
+          <w:sz w:val="24"/>
+          <w:szCs w:val="24"/>
+        </w:rPr>
+      </w:pPr>
+    </w:p>
+    <w:p>
+      <w:pPr>
+        <w:spacing w:after="0"/>
+        <w:rPr>
+          <w:sz w:val="24"/>
+          <w:szCs w:val="24"/>
+        </w:rPr>
+      </w:pPr>
+    </w:p>
+    <w:p>
+      <w:pPr>
+        <w:spacing w:after="0"/>
+        <w:rPr>
+          <w:sz w:val="24"/>
+          <w:szCs w:val="24"/>
+        </w:rPr>
+      </w:pPr>
+    </w:p>
+    <w:p>
+      <w:pPr>
         <w:pStyle w:val="HeaderInverted"/>
       </w:pPr>
       <w:r>
+        <w:lastRenderedPageBreak/>
         <w:t>LCD</w:t>
       </w:r>
     </w:p>
@@ -19548,7 +21790,6 @@
           <w:sz w:val="24"/>
           <w:szCs w:val="24"/>
         </w:rPr>
-        <w:lastRenderedPageBreak/>
         <w:t>P</w:t>
       </w:r>
       <w:r>
@@ -19777,6 +22018,7 @@
         <w:pStyle w:val="HeaderInverted"/>
       </w:pPr>
       <w:r>
+        <w:lastRenderedPageBreak/>
         <w:t>IO Expander</w:t>
       </w:r>
     </w:p>
@@ -20838,7 +23080,6 @@
           <w:sz w:val="24"/>
           <w:szCs w:val="24"/>
         </w:rPr>
-        <w:lastRenderedPageBreak/>
         <w:t>RESET</w:t>
       </w:r>
       <w:r>
@@ -21187,6 +23428,7 @@
         <w:pStyle w:val="HeaderInverted"/>
       </w:pPr>
       <w:r>
+        <w:lastRenderedPageBreak/>
         <w:t>Temperature Sensors</w:t>
       </w:r>
     </w:p>
@@ -21617,9 +23859,244 @@
     </w:p>
     <w:p>
       <w:pPr>
+        <w:spacing w:after="0"/>
+        <w:rPr>
+          <w:sz w:val="24"/>
+          <w:szCs w:val="24"/>
+        </w:rPr>
+      </w:pPr>
+    </w:p>
+    <w:p>
+      <w:pPr>
+        <w:spacing w:after="0"/>
+        <w:rPr>
+          <w:sz w:val="24"/>
+          <w:szCs w:val="24"/>
+        </w:rPr>
+      </w:pPr>
+    </w:p>
+    <w:p>
+      <w:pPr>
+        <w:spacing w:after="0"/>
+        <w:rPr>
+          <w:sz w:val="24"/>
+          <w:szCs w:val="24"/>
+        </w:rPr>
+      </w:pPr>
+    </w:p>
+    <w:p>
+      <w:pPr>
+        <w:spacing w:after="0"/>
+        <w:rPr>
+          <w:sz w:val="24"/>
+          <w:szCs w:val="24"/>
+        </w:rPr>
+      </w:pPr>
+    </w:p>
+    <w:p>
+      <w:pPr>
+        <w:spacing w:after="0"/>
+        <w:rPr>
+          <w:sz w:val="24"/>
+          <w:szCs w:val="24"/>
+        </w:rPr>
+      </w:pPr>
+    </w:p>
+    <w:p>
+      <w:pPr>
+        <w:spacing w:after="0"/>
+        <w:rPr>
+          <w:sz w:val="24"/>
+          <w:szCs w:val="24"/>
+        </w:rPr>
+      </w:pPr>
+    </w:p>
+    <w:p>
+      <w:pPr>
+        <w:spacing w:after="0"/>
+        <w:rPr>
+          <w:sz w:val="24"/>
+          <w:szCs w:val="24"/>
+        </w:rPr>
+      </w:pPr>
+    </w:p>
+    <w:p>
+      <w:pPr>
+        <w:spacing w:after="0"/>
+        <w:rPr>
+          <w:sz w:val="24"/>
+          <w:szCs w:val="24"/>
+        </w:rPr>
+      </w:pPr>
+    </w:p>
+    <w:p>
+      <w:pPr>
+        <w:spacing w:after="0"/>
+        <w:rPr>
+          <w:sz w:val="24"/>
+          <w:szCs w:val="24"/>
+        </w:rPr>
+      </w:pPr>
+    </w:p>
+    <w:p>
+      <w:pPr>
+        <w:spacing w:after="0"/>
+        <w:rPr>
+          <w:sz w:val="24"/>
+          <w:szCs w:val="24"/>
+        </w:rPr>
+      </w:pPr>
+    </w:p>
+    <w:p>
+      <w:pPr>
+        <w:spacing w:after="0"/>
+        <w:rPr>
+          <w:sz w:val="24"/>
+          <w:szCs w:val="24"/>
+        </w:rPr>
+      </w:pPr>
+    </w:p>
+    <w:p>
+      <w:pPr>
+        <w:spacing w:after="0"/>
+        <w:rPr>
+          <w:sz w:val="24"/>
+          <w:szCs w:val="24"/>
+        </w:rPr>
+      </w:pPr>
+    </w:p>
+    <w:p>
+      <w:pPr>
+        <w:spacing w:after="0"/>
+        <w:rPr>
+          <w:sz w:val="24"/>
+          <w:szCs w:val="24"/>
+        </w:rPr>
+      </w:pPr>
+    </w:p>
+    <w:p>
+      <w:pPr>
+        <w:spacing w:after="0"/>
+        <w:rPr>
+          <w:sz w:val="24"/>
+          <w:szCs w:val="24"/>
+        </w:rPr>
+      </w:pPr>
+    </w:p>
+    <w:p>
+      <w:pPr>
+        <w:spacing w:after="0"/>
+        <w:rPr>
+          <w:sz w:val="24"/>
+          <w:szCs w:val="24"/>
+        </w:rPr>
+      </w:pPr>
+    </w:p>
+    <w:p>
+      <w:pPr>
+        <w:spacing w:after="0"/>
+        <w:rPr>
+          <w:sz w:val="24"/>
+          <w:szCs w:val="24"/>
+        </w:rPr>
+      </w:pPr>
+    </w:p>
+    <w:p>
+      <w:pPr>
+        <w:spacing w:after="0"/>
+        <w:rPr>
+          <w:sz w:val="24"/>
+          <w:szCs w:val="24"/>
+        </w:rPr>
+      </w:pPr>
+    </w:p>
+    <w:p>
+      <w:pPr>
+        <w:spacing w:after="0"/>
+        <w:rPr>
+          <w:sz w:val="24"/>
+          <w:szCs w:val="24"/>
+        </w:rPr>
+      </w:pPr>
+    </w:p>
+    <w:p>
+      <w:pPr>
+        <w:spacing w:after="0"/>
+        <w:rPr>
+          <w:sz w:val="24"/>
+          <w:szCs w:val="24"/>
+        </w:rPr>
+      </w:pPr>
+    </w:p>
+    <w:p>
+      <w:pPr>
+        <w:spacing w:after="0"/>
+        <w:rPr>
+          <w:sz w:val="24"/>
+          <w:szCs w:val="24"/>
+        </w:rPr>
+      </w:pPr>
+    </w:p>
+    <w:p>
+      <w:pPr>
+        <w:spacing w:after="0"/>
+        <w:rPr>
+          <w:sz w:val="24"/>
+          <w:szCs w:val="24"/>
+        </w:rPr>
+      </w:pPr>
+    </w:p>
+    <w:p>
+      <w:pPr>
+        <w:spacing w:after="0"/>
+        <w:rPr>
+          <w:sz w:val="24"/>
+          <w:szCs w:val="24"/>
+        </w:rPr>
+      </w:pPr>
+    </w:p>
+    <w:p>
+      <w:pPr>
+        <w:spacing w:after="0"/>
+        <w:rPr>
+          <w:sz w:val="24"/>
+          <w:szCs w:val="24"/>
+        </w:rPr>
+      </w:pPr>
+    </w:p>
+    <w:p>
+      <w:pPr>
+        <w:spacing w:after="0"/>
+        <w:rPr>
+          <w:sz w:val="24"/>
+          <w:szCs w:val="24"/>
+        </w:rPr>
+      </w:pPr>
+    </w:p>
+    <w:p>
+      <w:pPr>
+        <w:spacing w:after="0"/>
+        <w:rPr>
+          <w:sz w:val="24"/>
+          <w:szCs w:val="24"/>
+        </w:rPr>
+      </w:pPr>
+    </w:p>
+    <w:p>
+      <w:pPr>
+        <w:spacing w:after="0"/>
+        <w:rPr>
+          <w:sz w:val="24"/>
+          <w:szCs w:val="24"/>
+        </w:rPr>
+      </w:pPr>
+    </w:p>
+    <w:p>
+      <w:pPr>
         <w:pStyle w:val="HeaderInverted"/>
       </w:pPr>
       <w:r>
+        <w:lastRenderedPageBreak/>
         <w:t>POWER</w:t>
       </w:r>
     </w:p>
@@ -22155,7 +24632,6 @@
                 <w:sz w:val="24"/>
                 <w:szCs w:val="24"/>
               </w:rPr>
-              <w:lastRenderedPageBreak/>
               <w:t>IC Package</w:t>
             </w:r>
           </w:p>
@@ -22666,9 +25142,91 @@
     </w:p>
     <w:p>
       <w:pPr>
+        <w:spacing w:after="0"/>
+        <w:rPr>
+          <w:sz w:val="24"/>
+          <w:szCs w:val="24"/>
+        </w:rPr>
+      </w:pPr>
+    </w:p>
+    <w:p>
+      <w:pPr>
+        <w:spacing w:after="0"/>
+        <w:rPr>
+          <w:sz w:val="24"/>
+          <w:szCs w:val="24"/>
+        </w:rPr>
+      </w:pPr>
+    </w:p>
+    <w:p>
+      <w:pPr>
+        <w:spacing w:after="0"/>
+        <w:rPr>
+          <w:sz w:val="24"/>
+          <w:szCs w:val="24"/>
+        </w:rPr>
+      </w:pPr>
+    </w:p>
+    <w:p>
+      <w:pPr>
+        <w:spacing w:after="0"/>
+        <w:rPr>
+          <w:sz w:val="24"/>
+          <w:szCs w:val="24"/>
+        </w:rPr>
+      </w:pPr>
+    </w:p>
+    <w:p>
+      <w:pPr>
+        <w:spacing w:after="0"/>
+        <w:rPr>
+          <w:sz w:val="24"/>
+          <w:szCs w:val="24"/>
+        </w:rPr>
+      </w:pPr>
+    </w:p>
+    <w:p>
+      <w:pPr>
+        <w:spacing w:after="0"/>
+        <w:rPr>
+          <w:sz w:val="24"/>
+          <w:szCs w:val="24"/>
+        </w:rPr>
+      </w:pPr>
+    </w:p>
+    <w:p>
+      <w:pPr>
+        <w:spacing w:after="0"/>
+        <w:rPr>
+          <w:sz w:val="24"/>
+          <w:szCs w:val="24"/>
+        </w:rPr>
+      </w:pPr>
+    </w:p>
+    <w:p>
+      <w:pPr>
+        <w:spacing w:after="0"/>
+        <w:rPr>
+          <w:sz w:val="24"/>
+          <w:szCs w:val="24"/>
+        </w:rPr>
+      </w:pPr>
+    </w:p>
+    <w:p>
+      <w:pPr>
+        <w:spacing w:after="0"/>
+        <w:rPr>
+          <w:sz w:val="24"/>
+          <w:szCs w:val="24"/>
+        </w:rPr>
+      </w:pPr>
+    </w:p>
+    <w:p>
+      <w:pPr>
         <w:pStyle w:val="HeaderInverted"/>
       </w:pPr>
       <w:r>
+        <w:lastRenderedPageBreak/>
         <w:t>5V Switching Power Supply</w:t>
       </w:r>
     </w:p>
@@ -22981,7 +25539,6 @@
           <w:sz w:val="24"/>
           <w:szCs w:val="24"/>
         </w:rPr>
-        <w:lastRenderedPageBreak/>
         <w:t>Pin configuration:</w:t>
       </w:r>
     </w:p>
@@ -23057,6 +25614,7 @@
           <w:sz w:val="24"/>
           <w:szCs w:val="24"/>
         </w:rPr>
+        <w:lastRenderedPageBreak/>
         <w:drawing>
           <wp:inline distT="0" distB="0" distL="0" distR="0" wp14:anchorId="56DFB2D7" wp14:editId="4860A791">
             <wp:extent cx="3090672" cy="2377440"/>
@@ -24195,7 +26753,6 @@
           <w:sz w:val="24"/>
           <w:szCs w:val="24"/>
         </w:rPr>
-        <w:lastRenderedPageBreak/>
         <w:t>The following method was taken from TI: Application Report AN-1566 “Techniques for Thermal Analysis of Switching Power Supply Designs”</w:t>
       </w:r>
     </w:p>
@@ -27868,10 +30425,122 @@
     </w:p>
     <w:p>
       <w:pPr>
+        <w:spacing w:after="0"/>
+        <w:rPr>
+          <w:sz w:val="24"/>
+          <w:szCs w:val="24"/>
+        </w:rPr>
+      </w:pPr>
+    </w:p>
+    <w:p>
+      <w:pPr>
+        <w:spacing w:after="0"/>
+        <w:rPr>
+          <w:sz w:val="24"/>
+          <w:szCs w:val="24"/>
+        </w:rPr>
+      </w:pPr>
+    </w:p>
+    <w:p>
+      <w:pPr>
+        <w:spacing w:after="0"/>
+        <w:rPr>
+          <w:sz w:val="24"/>
+          <w:szCs w:val="24"/>
+        </w:rPr>
+      </w:pPr>
+    </w:p>
+    <w:p>
+      <w:pPr>
+        <w:spacing w:after="0"/>
+        <w:rPr>
+          <w:sz w:val="24"/>
+          <w:szCs w:val="24"/>
+        </w:rPr>
+      </w:pPr>
+    </w:p>
+    <w:p>
+      <w:pPr>
+        <w:spacing w:after="0"/>
+        <w:rPr>
+          <w:sz w:val="24"/>
+          <w:szCs w:val="24"/>
+        </w:rPr>
+      </w:pPr>
+    </w:p>
+    <w:p>
+      <w:pPr>
+        <w:spacing w:after="0"/>
+        <w:rPr>
+          <w:sz w:val="24"/>
+          <w:szCs w:val="24"/>
+        </w:rPr>
+      </w:pPr>
+    </w:p>
+    <w:p>
+      <w:pPr>
+        <w:spacing w:after="0"/>
+        <w:rPr>
+          <w:sz w:val="24"/>
+          <w:szCs w:val="24"/>
+        </w:rPr>
+      </w:pPr>
+    </w:p>
+    <w:p>
+      <w:pPr>
+        <w:spacing w:after="0"/>
+        <w:rPr>
+          <w:sz w:val="24"/>
+          <w:szCs w:val="24"/>
+        </w:rPr>
+      </w:pPr>
+    </w:p>
+    <w:p>
+      <w:pPr>
+        <w:spacing w:after="0"/>
+        <w:rPr>
+          <w:sz w:val="24"/>
+          <w:szCs w:val="24"/>
+        </w:rPr>
+      </w:pPr>
+    </w:p>
+    <w:p>
+      <w:pPr>
+        <w:spacing w:after="0"/>
+        <w:rPr>
+          <w:sz w:val="24"/>
+          <w:szCs w:val="24"/>
+        </w:rPr>
+      </w:pPr>
+    </w:p>
+    <w:p>
+      <w:pPr>
+        <w:spacing w:after="0"/>
+        <w:rPr>
+          <w:sz w:val="24"/>
+          <w:szCs w:val="24"/>
+        </w:rPr>
+      </w:pPr>
+    </w:p>
+    <w:p>
+      <w:pPr>
+        <w:spacing w:after="0"/>
+        <w:rPr>
+          <w:sz w:val="24"/>
+          <w:szCs w:val="24"/>
+        </w:rPr>
+      </w:pPr>
+    </w:p>
+    <w:p>
+      <w:pPr>
         <w:pStyle w:val="HeaderInverted"/>
       </w:pPr>
       <w:r>
-        <w:t>3V3 Linear Power Supply</w:t>
+        <w:lastRenderedPageBreak/>
+        <w:t>3</w:t>
+      </w:r>
+      <w:r>
+        <w:t>V3 Linear Power Supply</w:t>
       </w:r>
     </w:p>
     <w:p>
@@ -28020,7 +30689,6 @@
           <w:sz w:val="24"/>
           <w:szCs w:val="24"/>
         </w:rPr>
-        <w:lastRenderedPageBreak/>
         <w:t xml:space="preserve">Small, leaded SMD package with good thermal </w:t>
       </w:r>
       <w:r>
@@ -29333,6 +32001,7 @@
           <w:sz w:val="24"/>
           <w:szCs w:val="24"/>
         </w:rPr>
+        <w:lastRenderedPageBreak/>
         <w:t>Pin configuration:</w:t>
       </w:r>
     </w:p>
@@ -29470,9 +32139,262 @@
     </w:p>
     <w:p>
       <w:pPr>
+        <w:spacing w:after="0"/>
+        <w:rPr>
+          <w:sz w:val="24"/>
+          <w:szCs w:val="24"/>
+        </w:rPr>
+      </w:pPr>
+    </w:p>
+    <w:p>
+      <w:pPr>
+        <w:spacing w:after="0"/>
+        <w:rPr>
+          <w:sz w:val="24"/>
+          <w:szCs w:val="24"/>
+        </w:rPr>
+      </w:pPr>
+    </w:p>
+    <w:p>
+      <w:pPr>
+        <w:spacing w:after="0"/>
+        <w:rPr>
+          <w:sz w:val="24"/>
+          <w:szCs w:val="24"/>
+        </w:rPr>
+      </w:pPr>
+    </w:p>
+    <w:p>
+      <w:pPr>
+        <w:spacing w:after="0"/>
+        <w:rPr>
+          <w:sz w:val="24"/>
+          <w:szCs w:val="24"/>
+        </w:rPr>
+      </w:pPr>
+    </w:p>
+    <w:p>
+      <w:pPr>
+        <w:spacing w:after="0"/>
+        <w:rPr>
+          <w:sz w:val="24"/>
+          <w:szCs w:val="24"/>
+        </w:rPr>
+      </w:pPr>
+    </w:p>
+    <w:p>
+      <w:pPr>
+        <w:spacing w:after="0"/>
+        <w:rPr>
+          <w:sz w:val="24"/>
+          <w:szCs w:val="24"/>
+        </w:rPr>
+      </w:pPr>
+    </w:p>
+    <w:p>
+      <w:pPr>
+        <w:spacing w:after="0"/>
+        <w:rPr>
+          <w:sz w:val="24"/>
+          <w:szCs w:val="24"/>
+        </w:rPr>
+      </w:pPr>
+    </w:p>
+    <w:p>
+      <w:pPr>
+        <w:spacing w:after="0"/>
+        <w:rPr>
+          <w:sz w:val="24"/>
+          <w:szCs w:val="24"/>
+        </w:rPr>
+      </w:pPr>
+    </w:p>
+    <w:p>
+      <w:pPr>
+        <w:spacing w:after="0"/>
+        <w:rPr>
+          <w:sz w:val="24"/>
+          <w:szCs w:val="24"/>
+        </w:rPr>
+      </w:pPr>
+    </w:p>
+    <w:p>
+      <w:pPr>
+        <w:spacing w:after="0"/>
+        <w:rPr>
+          <w:sz w:val="24"/>
+          <w:szCs w:val="24"/>
+        </w:rPr>
+      </w:pPr>
+    </w:p>
+    <w:p>
+      <w:pPr>
+        <w:spacing w:after="0"/>
+        <w:rPr>
+          <w:sz w:val="24"/>
+          <w:szCs w:val="24"/>
+        </w:rPr>
+      </w:pPr>
+    </w:p>
+    <w:p>
+      <w:pPr>
+        <w:spacing w:after="0"/>
+        <w:rPr>
+          <w:sz w:val="24"/>
+          <w:szCs w:val="24"/>
+        </w:rPr>
+      </w:pPr>
+    </w:p>
+    <w:p>
+      <w:pPr>
+        <w:spacing w:after="0"/>
+        <w:rPr>
+          <w:sz w:val="24"/>
+          <w:szCs w:val="24"/>
+        </w:rPr>
+      </w:pPr>
+    </w:p>
+    <w:p>
+      <w:pPr>
+        <w:spacing w:after="0"/>
+        <w:rPr>
+          <w:sz w:val="24"/>
+          <w:szCs w:val="24"/>
+        </w:rPr>
+      </w:pPr>
+    </w:p>
+    <w:p>
+      <w:pPr>
+        <w:spacing w:after="0"/>
+        <w:rPr>
+          <w:sz w:val="24"/>
+          <w:szCs w:val="24"/>
+        </w:rPr>
+      </w:pPr>
+    </w:p>
+    <w:p>
+      <w:pPr>
+        <w:spacing w:after="0"/>
+        <w:rPr>
+          <w:sz w:val="24"/>
+          <w:szCs w:val="24"/>
+        </w:rPr>
+      </w:pPr>
+    </w:p>
+    <w:p>
+      <w:pPr>
+        <w:spacing w:after="0"/>
+        <w:rPr>
+          <w:sz w:val="24"/>
+          <w:szCs w:val="24"/>
+        </w:rPr>
+      </w:pPr>
+    </w:p>
+    <w:p>
+      <w:pPr>
+        <w:spacing w:after="0"/>
+        <w:rPr>
+          <w:sz w:val="24"/>
+          <w:szCs w:val="24"/>
+        </w:rPr>
+      </w:pPr>
+    </w:p>
+    <w:p>
+      <w:pPr>
+        <w:spacing w:after="0"/>
+        <w:rPr>
+          <w:sz w:val="24"/>
+          <w:szCs w:val="24"/>
+        </w:rPr>
+      </w:pPr>
+    </w:p>
+    <w:p>
+      <w:pPr>
+        <w:spacing w:after="0"/>
+        <w:rPr>
+          <w:sz w:val="24"/>
+          <w:szCs w:val="24"/>
+        </w:rPr>
+      </w:pPr>
+    </w:p>
+    <w:p>
+      <w:pPr>
+        <w:spacing w:after="0"/>
+        <w:rPr>
+          <w:sz w:val="24"/>
+          <w:szCs w:val="24"/>
+        </w:rPr>
+      </w:pPr>
+    </w:p>
+    <w:p>
+      <w:pPr>
+        <w:spacing w:after="0"/>
+        <w:rPr>
+          <w:sz w:val="24"/>
+          <w:szCs w:val="24"/>
+        </w:rPr>
+      </w:pPr>
+    </w:p>
+    <w:p>
+      <w:pPr>
+        <w:spacing w:after="0"/>
+        <w:rPr>
+          <w:sz w:val="24"/>
+          <w:szCs w:val="24"/>
+        </w:rPr>
+      </w:pPr>
+    </w:p>
+    <w:p>
+      <w:pPr>
+        <w:spacing w:after="0"/>
+        <w:rPr>
+          <w:sz w:val="24"/>
+          <w:szCs w:val="24"/>
+        </w:rPr>
+      </w:pPr>
+    </w:p>
+    <w:p>
+      <w:pPr>
+        <w:spacing w:after="0"/>
+        <w:rPr>
+          <w:sz w:val="24"/>
+          <w:szCs w:val="24"/>
+        </w:rPr>
+      </w:pPr>
+    </w:p>
+    <w:p>
+      <w:pPr>
+        <w:spacing w:after="0"/>
+        <w:rPr>
+          <w:sz w:val="24"/>
+          <w:szCs w:val="24"/>
+        </w:rPr>
+      </w:pPr>
+    </w:p>
+    <w:p>
+      <w:pPr>
+        <w:spacing w:after="0"/>
+        <w:rPr>
+          <w:sz w:val="24"/>
+          <w:szCs w:val="24"/>
+        </w:rPr>
+      </w:pPr>
+    </w:p>
+    <w:p>
+      <w:pPr>
+        <w:spacing w:after="0"/>
+        <w:rPr>
+          <w:sz w:val="24"/>
+          <w:szCs w:val="24"/>
+        </w:rPr>
+      </w:pPr>
+    </w:p>
+    <w:p>
+      <w:pPr>
         <w:pStyle w:val="HeaderInverted"/>
       </w:pPr>
       <w:r>
+        <w:lastRenderedPageBreak/>
         <w:t>Power Monitor</w:t>
       </w:r>
     </w:p>
@@ -30534,9 +33456,55 @@
     </w:p>
     <w:p>
       <w:pPr>
+        <w:spacing w:after="0"/>
+        <w:rPr>
+          <w:sz w:val="24"/>
+          <w:szCs w:val="24"/>
+        </w:rPr>
+      </w:pPr>
+    </w:p>
+    <w:p>
+      <w:pPr>
+        <w:spacing w:after="0"/>
+        <w:rPr>
+          <w:sz w:val="24"/>
+          <w:szCs w:val="24"/>
+        </w:rPr>
+      </w:pPr>
+    </w:p>
+    <w:p>
+      <w:pPr>
+        <w:spacing w:after="0"/>
+        <w:rPr>
+          <w:sz w:val="24"/>
+          <w:szCs w:val="24"/>
+        </w:rPr>
+      </w:pPr>
+    </w:p>
+    <w:p>
+      <w:pPr>
+        <w:spacing w:after="0"/>
+        <w:rPr>
+          <w:sz w:val="24"/>
+          <w:szCs w:val="24"/>
+        </w:rPr>
+      </w:pPr>
+    </w:p>
+    <w:p>
+      <w:pPr>
+        <w:spacing w:after="0"/>
+        <w:rPr>
+          <w:sz w:val="24"/>
+          <w:szCs w:val="24"/>
+        </w:rPr>
+      </w:pPr>
+    </w:p>
+    <w:p>
+      <w:pPr>
         <w:pStyle w:val="HeaderInverted"/>
       </w:pPr>
       <w:r>
+        <w:lastRenderedPageBreak/>
         <w:t>Extras</w:t>
       </w:r>
     </w:p>
@@ -30553,7 +33521,6 @@
           <w:sz w:val="24"/>
           <w:szCs w:val="24"/>
         </w:rPr>
-        <w:lastRenderedPageBreak/>
         <w:t>There are several “extras” implemented on the embedded controller board. There are also GPIO, SPI, and I</w:t>
       </w:r>
       <w:r>
@@ -32113,36 +35080,10 @@
     </w:tbl>
     <w:p>
       <w:pPr>
-        <w:spacing w:after="0"/>
-        <w:rPr>
-          <w:sz w:val="24"/>
-          <w:szCs w:val="24"/>
-        </w:rPr>
-      </w:pPr>
-    </w:p>
-    <w:p>
-      <w:pPr>
-        <w:spacing w:after="0"/>
-        <w:rPr>
-          <w:sz w:val="24"/>
-          <w:szCs w:val="24"/>
-        </w:rPr>
-      </w:pPr>
-    </w:p>
-    <w:p>
-      <w:pPr>
-        <w:spacing w:after="0"/>
-        <w:rPr>
-          <w:sz w:val="24"/>
-          <w:szCs w:val="24"/>
-        </w:rPr>
-      </w:pPr>
-    </w:p>
-    <w:p>
-      <w:pPr>
         <w:pStyle w:val="HeaderInverted"/>
       </w:pPr>
       <w:r>
+        <w:lastRenderedPageBreak/>
         <w:t>Environmental Requirements</w:t>
       </w:r>
     </w:p>
@@ -35412,7 +38353,7 @@
 </file>
 
 <file path=customXml/itemProps1.xml><?xml version="1.0" encoding="utf-8"?>
-<ds:datastoreItem xmlns:ds="http://schemas.openxmlformats.org/officeDocument/2006/customXml" ds:itemID="{4E70450B-EAE4-45E6-9E1B-B120FE79CBB2}">
+<ds:datastoreItem xmlns:ds="http://schemas.openxmlformats.org/officeDocument/2006/customXml" ds:itemID="{1C13A360-87E3-42FD-AC3F-06497F68EBB1}">
   <ds:schemaRefs>
     <ds:schemaRef ds:uri="http://schemas.openxmlformats.org/officeDocument/2006/bibliography"/>
   </ds:schemaRefs>

</xml_diff>